<commit_message>
[PPOMS] + [PVS]: lab9 + lab5
</commit_message>
<xml_diff>
--- a/semester_7/Proektirovanie_po_mikroprocessornyh_system/labs/lab9/lab9_cp.docx
+++ b/semester_7/Proektirovanie_po_mikroprocessornyh_system/labs/lab9/lab9_cp.docx
@@ -1,6 +1,6 @@
 
 <file path=word/document.xml><?xml version="1.0" encoding="utf-8"?>
-<w:document xmlns:wpc="http://schemas.microsoft.com/office/word/2010/wordprocessingCanvas" xmlns:cx="http://schemas.microsoft.com/office/drawing/2014/chartex" xmlns:cx1="http://schemas.microsoft.com/office/drawing/2015/9/8/chartex" xmlns:cx2="http://schemas.microsoft.com/office/drawing/2015/10/21/chartex" xmlns:cx3="http://schemas.microsoft.com/office/drawing/2016/5/9/chartex" xmlns:cx4="http://schemas.microsoft.com/office/drawing/2016/5/10/chartex" xmlns:cx5="http://schemas.microsoft.com/office/drawing/2016/5/11/chartex" xmlns:cx6="http://schemas.microsoft.com/office/drawing/2016/5/12/chartex" xmlns:cx7="http://schemas.microsoft.com/office/drawing/2016/5/13/chartex" xmlns:cx8="http://schemas.microsoft.com/office/drawing/2016/5/14/chartex" xmlns:mc="http://schemas.openxmlformats.org/markup-compatibility/2006" xmlns:aink="http://schemas.microsoft.com/office/drawing/2016/ink" xmlns:am3d="http://schemas.microsoft.com/office/drawing/2017/model3d" xmlns:o="urn:schemas-microsoft-com:office:office" xmlns:oel="http://schemas.microsoft.com/office/2019/extlst" xmlns:r="http://schemas.openxmlformats.org/officeDocument/2006/relationships" xmlns:m="http://schemas.openxmlformats.org/officeDocument/2006/math" xmlns:v="urn:schemas-microsoft-com:vml" xmlns:wp14="http://schemas.microsoft.com/office/word/2010/wordprocessingDrawing" xmlns:wp="http://schemas.openxmlformats.org/drawingml/2006/wordprocessingDrawing" xmlns:w10="urn:schemas-microsoft-com:office:word" xmlns:w="http://schemas.openxmlformats.org/wordprocessingml/2006/main" xmlns:w14="http://schemas.microsoft.com/office/word/2010/wordml" xmlns:w15="http://schemas.microsoft.com/office/word/2012/wordml" xmlns:w16cex="http://schemas.microsoft.com/office/word/2018/wordml/cex" xmlns:w16cid="http://schemas.microsoft.com/office/word/2016/wordml/cid" xmlns:w16="http://schemas.microsoft.com/office/word/2018/wordml" xmlns:w16du="http://schemas.microsoft.com/office/word/2023/wordml/word16du" xmlns:w16sdtdh="http://schemas.microsoft.com/office/word/2020/wordml/sdtdatahash" xmlns:w16sdtfl="http://schemas.microsoft.com/office/word/2024/wordml/sdtformatlock" xmlns:w16se="http://schemas.microsoft.com/office/word/2015/wordml/symex" xmlns:wpg="http://schemas.microsoft.com/office/word/2010/wordprocessingGroup" xmlns:wpi="http://schemas.microsoft.com/office/word/2010/wordprocessingInk" xmlns:wne="http://schemas.microsoft.com/office/word/2006/wordml" xmlns:wps="http://schemas.microsoft.com/office/word/2010/wordprocessingShape" mc:Ignorable="w14 w15 w16se w16cid w16 w16cex w16sdtdh w16sdtfl w16du wp14">
+<w:document xmlns:ve="http://schemas.openxmlformats.org/markup-compatibility/2006" xmlns:o="urn:schemas-microsoft-com:office:office" xmlns:r="http://schemas.openxmlformats.org/officeDocument/2006/relationships" xmlns:m="http://schemas.openxmlformats.org/officeDocument/2006/math" xmlns:v="urn:schemas-microsoft-com:vml" xmlns:wp="http://schemas.openxmlformats.org/drawingml/2006/wordprocessingDrawing" xmlns:w10="urn:schemas-microsoft-com:office:word" xmlns:w="http://schemas.openxmlformats.org/wordprocessingml/2006/main" xmlns:wne="http://schemas.microsoft.com/office/word/2006/wordml">
   <w:body>
     <w:p>
       <w:pPr>
@@ -308,15 +308,6 @@
           <w:szCs w:val="28"/>
           <w:lang w:val="ru-RU"/>
         </w:rPr>
-        <w:t xml:space="preserve"> </w:t>
-      </w:r>
-      <w:r>
-        <w:rPr>
-          <w:rFonts w:ascii="Times New Roman" w:hAnsi="Times New Roman" w:cs="Times New Roman"/>
-          <w:sz w:val="28"/>
-          <w:szCs w:val="28"/>
-          <w:lang w:val="ru-RU"/>
-        </w:rPr>
         <w:t>-</w:t>
       </w:r>
       <w:r>
@@ -433,6 +424,7 @@
           <w:lang w:val="ru-RU"/>
         </w:rPr>
       </w:pPr>
+      <w:proofErr w:type="spellStart"/>
       <w:r>
         <w:rPr>
           <w:rFonts w:ascii="Times New Roman" w:hAnsi="Times New Roman" w:cs="Times New Roman"/>
@@ -440,8 +432,9 @@
           <w:szCs w:val="28"/>
           <w:lang w:val="ru-RU"/>
         </w:rPr>
-        <w:t>Студенты</w:t>
-      </w:r>
+        <w:t>Студентыгруппы</w:t>
+      </w:r>
+      <w:proofErr w:type="spellEnd"/>
       <w:r>
         <w:rPr>
           <w:rFonts w:ascii="Times New Roman" w:hAnsi="Times New Roman" w:cs="Times New Roman"/>
@@ -449,16 +442,7 @@
           <w:szCs w:val="28"/>
           <w:lang w:val="ru-RU"/>
         </w:rPr>
-        <w:t xml:space="preserve"> </w:t>
-      </w:r>
-      <w:r>
-        <w:rPr>
-          <w:rFonts w:ascii="Times New Roman" w:hAnsi="Times New Roman" w:cs="Times New Roman"/>
-          <w:sz w:val="28"/>
-          <w:szCs w:val="28"/>
-          <w:lang w:val="ru-RU"/>
-        </w:rPr>
-        <w:t>группы 22ВВП1</w:t>
+        <w:t xml:space="preserve"> 22ВВП1</w:t>
       </w:r>
     </w:p>
     <w:p>
@@ -719,23 +703,24 @@
           <w:sz w:val="28"/>
           <w:szCs w:val="28"/>
         </w:rPr>
-        <w:t>зучение метод</w:t>
-      </w:r>
+        <w:t xml:space="preserve">зучение </w:t>
+      </w:r>
+      <w:proofErr w:type="spellStart"/>
       <w:r>
         <w:rPr>
           <w:rFonts w:ascii="Times New Roman" w:hAnsi="Times New Roman" w:cs="Times New Roman"/>
           <w:sz w:val="28"/>
           <w:szCs w:val="28"/>
         </w:rPr>
+        <w:t>метод</w:t>
+      </w:r>
+      <w:r>
+        <w:rPr>
+          <w:rFonts w:ascii="Times New Roman" w:hAnsi="Times New Roman" w:cs="Times New Roman"/>
+          <w:sz w:val="28"/>
+          <w:szCs w:val="28"/>
+        </w:rPr>
         <w:t>ов</w:t>
-      </w:r>
-      <w:r>
-        <w:rPr>
-          <w:rFonts w:ascii="Times New Roman" w:hAnsi="Times New Roman" w:cs="Times New Roman"/>
-          <w:sz w:val="28"/>
-          <w:szCs w:val="28"/>
-        </w:rPr>
-        <w:t xml:space="preserve"> </w:t>
       </w:r>
       <w:r>
         <w:rPr>
@@ -753,17 +738,17 @@
           <w:sz w:val="28"/>
           <w:szCs w:val="28"/>
         </w:rPr>
-        <w:t xml:space="preserve">а данных через </w:t>
-      </w:r>
+        <w:t>а</w:t>
+      </w:r>
+      <w:proofErr w:type="spellEnd"/>
       <w:r>
         <w:rPr>
           <w:rFonts w:ascii="Times New Roman" w:hAnsi="Times New Roman" w:cs="Times New Roman"/>
           <w:color w:val="000000" w:themeColor="text1"/>
           <w:sz w:val="28"/>
           <w:szCs w:val="28"/>
-          <w:lang w:val="en-US"/>
-        </w:rPr>
-        <w:t>LCD</w:t>
+        </w:rPr>
+        <w:t xml:space="preserve"> данных через </w:t>
       </w:r>
       <w:r>
         <w:rPr>
@@ -771,8 +756,9 @@
           <w:color w:val="000000" w:themeColor="text1"/>
           <w:sz w:val="28"/>
           <w:szCs w:val="28"/>
-        </w:rPr>
-        <w:t>-</w:t>
+          <w:lang w:val="en-US"/>
+        </w:rPr>
+        <w:t>LCD</w:t>
       </w:r>
       <w:r>
         <w:rPr>
@@ -781,6 +767,15 @@
           <w:sz w:val="28"/>
           <w:szCs w:val="28"/>
         </w:rPr>
+        <w:t>-</w:t>
+      </w:r>
+      <w:r>
+        <w:rPr>
+          <w:rFonts w:ascii="Times New Roman" w:hAnsi="Times New Roman" w:cs="Times New Roman"/>
+          <w:color w:val="000000" w:themeColor="text1"/>
+          <w:sz w:val="28"/>
+          <w:szCs w:val="28"/>
+        </w:rPr>
         <w:t>модуль.</w:t>
       </w:r>
     </w:p>
@@ -827,6 +822,7 @@
         </w:rPr>
         <w:t xml:space="preserve">Разработали программу для вывода на </w:t>
       </w:r>
+      <w:proofErr w:type="gramStart"/>
       <w:r>
         <w:rPr>
           <w:rFonts w:ascii="Times New Roman" w:eastAsia="Times New Roman" w:hAnsi="Times New Roman" w:cs="Times New Roman"/>
@@ -838,6 +834,7 @@
         </w:rPr>
         <w:t>LCD</w:t>
       </w:r>
+      <w:proofErr w:type="gramEnd"/>
       <w:r>
         <w:rPr>
           <w:rFonts w:ascii="Times New Roman" w:eastAsia="Times New Roman" w:hAnsi="Times New Roman" w:cs="Times New Roman"/>
@@ -846,16 +843,6 @@
           <w:sz w:val="28"/>
           <w:szCs w:val="28"/>
         </w:rPr>
-        <w:t xml:space="preserve"> </w:t>
-      </w:r>
-      <w:r>
-        <w:rPr>
-          <w:rFonts w:ascii="Times New Roman" w:eastAsia="Times New Roman" w:hAnsi="Times New Roman" w:cs="Times New Roman"/>
-          <w:bCs/>
-          <w:color w:val="000000"/>
-          <w:sz w:val="28"/>
-          <w:szCs w:val="28"/>
-        </w:rPr>
         <w:t>модуль</w:t>
       </w:r>
     </w:p>
@@ -872,6 +859,7 @@
           <w:lang w:val="en-US"/>
         </w:rPr>
       </w:pPr>
+      <w:proofErr w:type="spellStart"/>
       <w:r>
         <w:rPr>
           <w:rFonts w:ascii="Times New Roman" w:eastAsia="Times New Roman" w:hAnsi="Times New Roman" w:cs="Times New Roman"/>
@@ -880,8 +868,9 @@
           <w:sz w:val="28"/>
           <w:szCs w:val="28"/>
         </w:rPr>
-        <w:t>Листинг</w:t>
-      </w:r>
+        <w:t>Листингпрограммы</w:t>
+      </w:r>
+      <w:proofErr w:type="spellEnd"/>
       <w:r>
         <w:rPr>
           <w:rFonts w:ascii="Times New Roman" w:eastAsia="Times New Roman" w:hAnsi="Times New Roman" w:cs="Times New Roman"/>
@@ -891,27 +880,6 @@
           <w:szCs w:val="28"/>
           <w:lang w:val="en-US"/>
         </w:rPr>
-        <w:t xml:space="preserve"> </w:t>
-      </w:r>
-      <w:r>
-        <w:rPr>
-          <w:rFonts w:ascii="Times New Roman" w:eastAsia="Times New Roman" w:hAnsi="Times New Roman" w:cs="Times New Roman"/>
-          <w:b/>
-          <w:color w:val="000000"/>
-          <w:sz w:val="28"/>
-          <w:szCs w:val="28"/>
-        </w:rPr>
-        <w:t>программы</w:t>
-      </w:r>
-      <w:r>
-        <w:rPr>
-          <w:rFonts w:ascii="Times New Roman" w:eastAsia="Times New Roman" w:hAnsi="Times New Roman" w:cs="Times New Roman"/>
-          <w:b/>
-          <w:color w:val="000000"/>
-          <w:sz w:val="28"/>
-          <w:szCs w:val="28"/>
-          <w:lang w:val="en-US"/>
-        </w:rPr>
         <w:t>:</w:t>
       </w:r>
     </w:p>
@@ -1466,7 +1434,29 @@
           <w:szCs w:val="20"/>
           <w:lang w:val="en-US"/>
         </w:rPr>
-        <w:t>; Reload value = 243 → 13-cycle reload (frequency depends on Fosc and SMOD)</w:t>
+        <w:t xml:space="preserve">; Reload value = 243 → 13-cycle reload (frequency depends on </w:t>
+      </w:r>
+      <w:proofErr w:type="spellStart"/>
+      <w:r>
+        <w:rPr>
+          <w:rFonts w:ascii="Consolas" w:eastAsia="Times New Roman" w:hAnsi="Consolas" w:cs="Courier New"/>
+          <w:color w:val="000000"/>
+          <w:sz w:val="20"/>
+          <w:szCs w:val="20"/>
+          <w:lang w:val="en-US"/>
+        </w:rPr>
+        <w:t>Fosc</w:t>
+      </w:r>
+      <w:proofErr w:type="spellEnd"/>
+      <w:r>
+        <w:rPr>
+          <w:rFonts w:ascii="Consolas" w:eastAsia="Times New Roman" w:hAnsi="Consolas" w:cs="Courier New"/>
+          <w:color w:val="000000"/>
+          <w:sz w:val="20"/>
+          <w:szCs w:val="20"/>
+          <w:lang w:val="en-US"/>
+        </w:rPr>
+        <w:t xml:space="preserve"> and SMOD)</w:t>
       </w:r>
     </w:p>
     <w:p>
@@ -1548,30 +1538,74 @@
           <w:szCs w:val="20"/>
           <w:lang w:val="en-US"/>
         </w:rPr>
-        <w:t xml:space="preserve">        MOV     TH1,  #243         ; Auto-reload value</w:t>
-      </w:r>
-    </w:p>
-    <w:p>
-      <w:pPr>
-        <w:spacing w:after="0" w:line="240" w:lineRule="auto"/>
-        <w:jc w:val="both"/>
-        <w:rPr>
-          <w:rFonts w:ascii="Consolas" w:eastAsia="Times New Roman" w:hAnsi="Consolas" w:cs="Courier New"/>
-          <w:color w:val="000000"/>
-          <w:sz w:val="20"/>
-          <w:szCs w:val="20"/>
-          <w:lang w:val="en-US"/>
-        </w:rPr>
-      </w:pPr>
-      <w:r>
-        <w:rPr>
-          <w:rFonts w:ascii="Consolas" w:eastAsia="Times New Roman" w:hAnsi="Consolas" w:cs="Courier New"/>
-          <w:color w:val="000000"/>
-          <w:sz w:val="20"/>
-          <w:szCs w:val="20"/>
-          <w:lang w:val="en-US"/>
-        </w:rPr>
-        <w:t xml:space="preserve">        MOV     TL1,  #243         ; Initial timer value</w:t>
+        <w:t xml:space="preserve">        MOV     TH1</w:t>
+      </w:r>
+      <w:proofErr w:type="gramStart"/>
+      <w:r>
+        <w:rPr>
+          <w:rFonts w:ascii="Consolas" w:eastAsia="Times New Roman" w:hAnsi="Consolas" w:cs="Courier New"/>
+          <w:color w:val="000000"/>
+          <w:sz w:val="20"/>
+          <w:szCs w:val="20"/>
+          <w:lang w:val="en-US"/>
+        </w:rPr>
+        <w:t>,  #</w:t>
+      </w:r>
+      <w:proofErr w:type="gramEnd"/>
+      <w:r>
+        <w:rPr>
+          <w:rFonts w:ascii="Consolas" w:eastAsia="Times New Roman" w:hAnsi="Consolas" w:cs="Courier New"/>
+          <w:color w:val="000000"/>
+          <w:sz w:val="20"/>
+          <w:szCs w:val="20"/>
+          <w:lang w:val="en-US"/>
+        </w:rPr>
+        <w:t>243         ; Auto-reload value</w:t>
+      </w:r>
+    </w:p>
+    <w:p>
+      <w:pPr>
+        <w:spacing w:after="0" w:line="240" w:lineRule="auto"/>
+        <w:jc w:val="both"/>
+        <w:rPr>
+          <w:rFonts w:ascii="Consolas" w:eastAsia="Times New Roman" w:hAnsi="Consolas" w:cs="Courier New"/>
+          <w:color w:val="000000"/>
+          <w:sz w:val="20"/>
+          <w:szCs w:val="20"/>
+          <w:lang w:val="en-US"/>
+        </w:rPr>
+      </w:pPr>
+      <w:r>
+        <w:rPr>
+          <w:rFonts w:ascii="Consolas" w:eastAsia="Times New Roman" w:hAnsi="Consolas" w:cs="Courier New"/>
+          <w:color w:val="000000"/>
+          <w:sz w:val="20"/>
+          <w:szCs w:val="20"/>
+          <w:lang w:val="en-US"/>
+        </w:rPr>
+        <w:t xml:space="preserve">        MOV     TL1</w:t>
+      </w:r>
+      <w:proofErr w:type="gramStart"/>
+      <w:r>
+        <w:rPr>
+          <w:rFonts w:ascii="Consolas" w:eastAsia="Times New Roman" w:hAnsi="Consolas" w:cs="Courier New"/>
+          <w:color w:val="000000"/>
+          <w:sz w:val="20"/>
+          <w:szCs w:val="20"/>
+          <w:lang w:val="en-US"/>
+        </w:rPr>
+        <w:t>,  #</w:t>
+      </w:r>
+      <w:proofErr w:type="gramEnd"/>
+      <w:r>
+        <w:rPr>
+          <w:rFonts w:ascii="Consolas" w:eastAsia="Times New Roman" w:hAnsi="Consolas" w:cs="Courier New"/>
+          <w:color w:val="000000"/>
+          <w:sz w:val="20"/>
+          <w:szCs w:val="20"/>
+          <w:lang w:val="en-US"/>
+        </w:rPr>
+        <w:t>243         ; Initial timer value</w:t>
       </w:r>
     </w:p>
     <w:p>
@@ -1794,7 +1828,7 @@
           <w:szCs w:val="20"/>
           <w:lang w:val="en-US"/>
         </w:rPr>
-        <w:t xml:space="preserve">        MOV     R0, #0AH           ; Expect to receive 10 bytes</w:t>
+        <w:t xml:space="preserve">        MOV     R0, #11H           ; Expect to receive 10 bytes</w:t>
       </w:r>
     </w:p>
     <w:p>
@@ -2369,7 +2403,29 @@
           <w:szCs w:val="20"/>
           <w:lang w:val="en-US"/>
         </w:rPr>
-        <w:t xml:space="preserve">        JNB     ACC.7, STORE_BYTE  ; If bit7=0 → no parity → skip</w:t>
+        <w:t xml:space="preserve">        JNB     ACC.7, STORE_</w:t>
+      </w:r>
+      <w:proofErr w:type="gramStart"/>
+      <w:r>
+        <w:rPr>
+          <w:rFonts w:ascii="Consolas" w:eastAsia="Times New Roman" w:hAnsi="Consolas" w:cs="Courier New"/>
+          <w:color w:val="000000"/>
+          <w:sz w:val="20"/>
+          <w:szCs w:val="20"/>
+          <w:lang w:val="en-US"/>
+        </w:rPr>
+        <w:t>BYTE  ;</w:t>
+      </w:r>
+      <w:proofErr w:type="gramEnd"/>
+      <w:r>
+        <w:rPr>
+          <w:rFonts w:ascii="Consolas" w:eastAsia="Times New Roman" w:hAnsi="Consolas" w:cs="Courier New"/>
+          <w:color w:val="000000"/>
+          <w:sz w:val="20"/>
+          <w:szCs w:val="20"/>
+          <w:lang w:val="en-US"/>
+        </w:rPr>
+        <w:t xml:space="preserve"> If bit7=0 → no parity → skip</w:t>
       </w:r>
     </w:p>
     <w:p>
@@ -3008,7 +3064,29 @@
           <w:szCs w:val="20"/>
           <w:lang w:val="en-US"/>
         </w:rPr>
-        <w:t xml:space="preserve">        MOV R1, #47H               ; Reset pointer to start of received data</w:t>
+        <w:t xml:space="preserve">        MOV R1, #47H               ; Reset pointer to start </w:t>
+      </w:r>
+      <w:proofErr w:type="spellStart"/>
+      <w:r>
+        <w:rPr>
+          <w:rFonts w:ascii="Consolas" w:eastAsia="Times New Roman" w:hAnsi="Consolas" w:cs="Courier New"/>
+          <w:color w:val="000000"/>
+          <w:sz w:val="20"/>
+          <w:szCs w:val="20"/>
+          <w:lang w:val="en-US"/>
+        </w:rPr>
+        <w:t>of</w:t>
+      </w:r>
+      <w:proofErr w:type="spellEnd"/>
+      <w:r>
+        <w:rPr>
+          <w:rFonts w:ascii="Consolas" w:eastAsia="Times New Roman" w:hAnsi="Consolas" w:cs="Courier New"/>
+          <w:color w:val="000000"/>
+          <w:sz w:val="20"/>
+          <w:szCs w:val="20"/>
+          <w:lang w:val="en-US"/>
+        </w:rPr>
+        <w:t xml:space="preserve"> received data</w:t>
       </w:r>
     </w:p>
     <w:p>
@@ -3103,7 +3181,51 @@
           <w:szCs w:val="20"/>
           <w:lang w:val="en-US"/>
         </w:rPr>
-        <w:t>; RS = P1.3, E = P1.2, Data (DB7..DB4) = P1.7..P1.4</w:t>
+        <w:t>; RS = P1.3, E = P1.2, Data (DB7</w:t>
+      </w:r>
+      <w:proofErr w:type="gramStart"/>
+      <w:r>
+        <w:rPr>
+          <w:rFonts w:ascii="Consolas" w:eastAsia="Times New Roman" w:hAnsi="Consolas" w:cs="Courier New"/>
+          <w:color w:val="000000"/>
+          <w:sz w:val="20"/>
+          <w:szCs w:val="20"/>
+          <w:lang w:val="en-US"/>
+        </w:rPr>
+        <w:t>..</w:t>
+      </w:r>
+      <w:proofErr w:type="gramEnd"/>
+      <w:r>
+        <w:rPr>
+          <w:rFonts w:ascii="Consolas" w:eastAsia="Times New Roman" w:hAnsi="Consolas" w:cs="Courier New"/>
+          <w:color w:val="000000"/>
+          <w:sz w:val="20"/>
+          <w:szCs w:val="20"/>
+          <w:lang w:val="en-US"/>
+        </w:rPr>
+        <w:t>DB4) = P1.7</w:t>
+      </w:r>
+      <w:proofErr w:type="gramStart"/>
+      <w:r>
+        <w:rPr>
+          <w:rFonts w:ascii="Consolas" w:eastAsia="Times New Roman" w:hAnsi="Consolas" w:cs="Courier New"/>
+          <w:color w:val="000000"/>
+          <w:sz w:val="20"/>
+          <w:szCs w:val="20"/>
+          <w:lang w:val="en-US"/>
+        </w:rPr>
+        <w:t>..</w:t>
+      </w:r>
+      <w:proofErr w:type="gramEnd"/>
+      <w:r>
+        <w:rPr>
+          <w:rFonts w:ascii="Consolas" w:eastAsia="Times New Roman" w:hAnsi="Consolas" w:cs="Courier New"/>
+          <w:color w:val="000000"/>
+          <w:sz w:val="20"/>
+          <w:szCs w:val="20"/>
+          <w:lang w:val="en-US"/>
+        </w:rPr>
+        <w:t>P1.4</w:t>
       </w:r>
     </w:p>
     <w:p>
@@ -3340,7 +3462,29 @@
           <w:szCs w:val="20"/>
           <w:lang w:val="en-US"/>
         </w:rPr>
-        <w:t xml:space="preserve">        ;--- First high nibble: 0010b → request 4-bit mode ---------------------</w:t>
+        <w:t xml:space="preserve">        </w:t>
+      </w:r>
+      <w:proofErr w:type="gramStart"/>
+      <w:r>
+        <w:rPr>
+          <w:rFonts w:ascii="Consolas" w:eastAsia="Times New Roman" w:hAnsi="Consolas" w:cs="Courier New"/>
+          <w:color w:val="000000"/>
+          <w:sz w:val="20"/>
+          <w:szCs w:val="20"/>
+          <w:lang w:val="en-US"/>
+        </w:rPr>
+        <w:t>;---</w:t>
+      </w:r>
+      <w:proofErr w:type="gramEnd"/>
+      <w:r>
+        <w:rPr>
+          <w:rFonts w:ascii="Consolas" w:eastAsia="Times New Roman" w:hAnsi="Consolas" w:cs="Courier New"/>
+          <w:color w:val="000000"/>
+          <w:sz w:val="20"/>
+          <w:szCs w:val="20"/>
+          <w:lang w:val="en-US"/>
+        </w:rPr>
+        <w:t xml:space="preserve"> First high nibble: 0010b → request 4-bit mode ---------------------</w:t>
       </w:r>
     </w:p>
     <w:p>
@@ -3504,7 +3648,29 @@
           <w:szCs w:val="20"/>
           <w:lang w:val="en-US"/>
         </w:rPr>
-        <w:t xml:space="preserve">        CLR  P1.2                 ; E=0 → latch nibble</w:t>
+        <w:t xml:space="preserve">        </w:t>
+      </w:r>
+      <w:proofErr w:type="gramStart"/>
+      <w:r>
+        <w:rPr>
+          <w:rFonts w:ascii="Consolas" w:eastAsia="Times New Roman" w:hAnsi="Consolas" w:cs="Courier New"/>
+          <w:color w:val="000000"/>
+          <w:sz w:val="20"/>
+          <w:szCs w:val="20"/>
+          <w:lang w:val="en-US"/>
+        </w:rPr>
+        <w:t>CLR  P1.2</w:t>
+      </w:r>
+      <w:proofErr w:type="gramEnd"/>
+      <w:r>
+        <w:rPr>
+          <w:rFonts w:ascii="Consolas" w:eastAsia="Times New Roman" w:hAnsi="Consolas" w:cs="Courier New"/>
+          <w:color w:val="000000"/>
+          <w:sz w:val="20"/>
+          <w:szCs w:val="20"/>
+          <w:lang w:val="en-US"/>
+        </w:rPr>
+        <w:t xml:space="preserve">                 ; E=0 → latch nibble</w:t>
       </w:r>
     </w:p>
     <w:p>
@@ -3576,7 +3742,29 @@
           <w:szCs w:val="20"/>
           <w:lang w:val="en-US"/>
         </w:rPr>
-        <w:t xml:space="preserve">        ;--- Second identical high nibble: required by initialization protocol --</w:t>
+        <w:t xml:space="preserve">        </w:t>
+      </w:r>
+      <w:proofErr w:type="gramStart"/>
+      <w:r>
+        <w:rPr>
+          <w:rFonts w:ascii="Consolas" w:eastAsia="Times New Roman" w:hAnsi="Consolas" w:cs="Courier New"/>
+          <w:color w:val="000000"/>
+          <w:sz w:val="20"/>
+          <w:szCs w:val="20"/>
+          <w:lang w:val="en-US"/>
+        </w:rPr>
+        <w:t>;---</w:t>
+      </w:r>
+      <w:proofErr w:type="gramEnd"/>
+      <w:r>
+        <w:rPr>
+          <w:rFonts w:ascii="Consolas" w:eastAsia="Times New Roman" w:hAnsi="Consolas" w:cs="Courier New"/>
+          <w:color w:val="000000"/>
+          <w:sz w:val="20"/>
+          <w:szCs w:val="20"/>
+          <w:lang w:val="en-US"/>
+        </w:rPr>
+        <w:t xml:space="preserve"> Second identical high nibble: required by initialization protocol --</w:t>
       </w:r>
     </w:p>
     <w:p>
@@ -3635,56 +3823,90 @@
           <w:szCs w:val="20"/>
           <w:lang w:val="en-US"/>
         </w:rPr>
-        <w:t xml:space="preserve">        CLR  P1.2</w:t>
-      </w:r>
-    </w:p>
-    <w:p>
-      <w:pPr>
-        <w:spacing w:after="0" w:line="240" w:lineRule="auto"/>
-        <w:jc w:val="both"/>
-        <w:rPr>
-          <w:rFonts w:ascii="Consolas" w:eastAsia="Times New Roman" w:hAnsi="Consolas" w:cs="Courier New"/>
-          <w:color w:val="000000"/>
-          <w:sz w:val="20"/>
-          <w:szCs w:val="20"/>
-          <w:lang w:val="en-US"/>
-        </w:rPr>
-      </w:pPr>
-    </w:p>
-    <w:p>
-      <w:pPr>
-        <w:spacing w:after="0" w:line="240" w:lineRule="auto"/>
-        <w:jc w:val="both"/>
-        <w:rPr>
-          <w:rFonts w:ascii="Consolas" w:eastAsia="Times New Roman" w:hAnsi="Consolas" w:cs="Courier New"/>
-          <w:color w:val="000000"/>
-          <w:sz w:val="20"/>
-          <w:szCs w:val="20"/>
-          <w:lang w:val="en-US"/>
-        </w:rPr>
-      </w:pPr>
-    </w:p>
-    <w:p>
-      <w:pPr>
-        <w:spacing w:after="0" w:line="240" w:lineRule="auto"/>
-        <w:jc w:val="both"/>
-        <w:rPr>
-          <w:rFonts w:ascii="Consolas" w:eastAsia="Times New Roman" w:hAnsi="Consolas" w:cs="Courier New"/>
-          <w:color w:val="000000"/>
-          <w:sz w:val="20"/>
-          <w:szCs w:val="20"/>
-          <w:lang w:val="en-US"/>
-        </w:rPr>
-      </w:pPr>
-      <w:r>
-        <w:rPr>
-          <w:rFonts w:ascii="Consolas" w:eastAsia="Times New Roman" w:hAnsi="Consolas" w:cs="Courier New"/>
-          <w:color w:val="000000"/>
-          <w:sz w:val="20"/>
-          <w:szCs w:val="20"/>
-          <w:lang w:val="en-US"/>
-        </w:rPr>
-        <w:t xml:space="preserve">        ;--- Third nibble (low part of function set): N=1, F=0 -----------------</w:t>
+        <w:t xml:space="preserve">        </w:t>
+      </w:r>
+      <w:proofErr w:type="gramStart"/>
+      <w:r>
+        <w:rPr>
+          <w:rFonts w:ascii="Consolas" w:eastAsia="Times New Roman" w:hAnsi="Consolas" w:cs="Courier New"/>
+          <w:color w:val="000000"/>
+          <w:sz w:val="20"/>
+          <w:szCs w:val="20"/>
+          <w:lang w:val="en-US"/>
+        </w:rPr>
+        <w:t>CLR  P1.2</w:t>
+      </w:r>
+      <w:proofErr w:type="gramEnd"/>
+    </w:p>
+    <w:p>
+      <w:pPr>
+        <w:spacing w:after="0" w:line="240" w:lineRule="auto"/>
+        <w:jc w:val="both"/>
+        <w:rPr>
+          <w:rFonts w:ascii="Consolas" w:eastAsia="Times New Roman" w:hAnsi="Consolas" w:cs="Courier New"/>
+          <w:color w:val="000000"/>
+          <w:sz w:val="20"/>
+          <w:szCs w:val="20"/>
+          <w:lang w:val="en-US"/>
+        </w:rPr>
+      </w:pPr>
+    </w:p>
+    <w:p>
+      <w:pPr>
+        <w:spacing w:after="0" w:line="240" w:lineRule="auto"/>
+        <w:jc w:val="both"/>
+        <w:rPr>
+          <w:rFonts w:ascii="Consolas" w:eastAsia="Times New Roman" w:hAnsi="Consolas" w:cs="Courier New"/>
+          <w:color w:val="000000"/>
+          <w:sz w:val="20"/>
+          <w:szCs w:val="20"/>
+          <w:lang w:val="en-US"/>
+        </w:rPr>
+      </w:pPr>
+    </w:p>
+    <w:p>
+      <w:pPr>
+        <w:spacing w:after="0" w:line="240" w:lineRule="auto"/>
+        <w:jc w:val="both"/>
+        <w:rPr>
+          <w:rFonts w:ascii="Consolas" w:eastAsia="Times New Roman" w:hAnsi="Consolas" w:cs="Courier New"/>
+          <w:color w:val="000000"/>
+          <w:sz w:val="20"/>
+          <w:szCs w:val="20"/>
+          <w:lang w:val="en-US"/>
+        </w:rPr>
+      </w:pPr>
+      <w:r>
+        <w:rPr>
+          <w:rFonts w:ascii="Consolas" w:eastAsia="Times New Roman" w:hAnsi="Consolas" w:cs="Courier New"/>
+          <w:color w:val="000000"/>
+          <w:sz w:val="20"/>
+          <w:szCs w:val="20"/>
+          <w:lang w:val="en-US"/>
+        </w:rPr>
+        <w:t xml:space="preserve">        </w:t>
+      </w:r>
+      <w:proofErr w:type="gramStart"/>
+      <w:r>
+        <w:rPr>
+          <w:rFonts w:ascii="Consolas" w:eastAsia="Times New Roman" w:hAnsi="Consolas" w:cs="Courier New"/>
+          <w:color w:val="000000"/>
+          <w:sz w:val="20"/>
+          <w:szCs w:val="20"/>
+          <w:lang w:val="en-US"/>
+        </w:rPr>
+        <w:t>;---</w:t>
+      </w:r>
+      <w:proofErr w:type="gramEnd"/>
+      <w:r>
+        <w:rPr>
+          <w:rFonts w:ascii="Consolas" w:eastAsia="Times New Roman" w:hAnsi="Consolas" w:cs="Courier New"/>
+          <w:color w:val="000000"/>
+          <w:sz w:val="20"/>
+          <w:szCs w:val="20"/>
+          <w:lang w:val="en-US"/>
+        </w:rPr>
+        <w:t xml:space="preserve"> Third nibble (low part of function set): N=1, F=0 -----------------</w:t>
       </w:r>
     </w:p>
     <w:p>
@@ -3743,7 +3965,29 @@
           <w:szCs w:val="20"/>
           <w:lang w:val="en-US"/>
         </w:rPr>
-        <w:t xml:space="preserve">        ; DB2..DB0 kept =0         (F=0 → 5x8 font)</w:t>
+        <w:t xml:space="preserve">        ; DB2</w:t>
+      </w:r>
+      <w:proofErr w:type="gramStart"/>
+      <w:r>
+        <w:rPr>
+          <w:rFonts w:ascii="Consolas" w:eastAsia="Times New Roman" w:hAnsi="Consolas" w:cs="Courier New"/>
+          <w:color w:val="000000"/>
+          <w:sz w:val="20"/>
+          <w:szCs w:val="20"/>
+          <w:lang w:val="en-US"/>
+        </w:rPr>
+        <w:t>..</w:t>
+      </w:r>
+      <w:proofErr w:type="gramEnd"/>
+      <w:r>
+        <w:rPr>
+          <w:rFonts w:ascii="Consolas" w:eastAsia="Times New Roman" w:hAnsi="Consolas" w:cs="Courier New"/>
+          <w:color w:val="000000"/>
+          <w:sz w:val="20"/>
+          <w:szCs w:val="20"/>
+          <w:lang w:val="en-US"/>
+        </w:rPr>
+        <w:t>DB0 kept =0         (F=0 → 5x8 font)</w:t>
       </w:r>
     </w:p>
     <w:p>
@@ -3802,8 +4046,20 @@
           <w:szCs w:val="20"/>
           <w:lang w:val="en-US"/>
         </w:rPr>
-        <w:t xml:space="preserve">        CLR  P1.2</w:t>
-      </w:r>
+        <w:t xml:space="preserve">        </w:t>
+      </w:r>
+      <w:proofErr w:type="gramStart"/>
+      <w:r>
+        <w:rPr>
+          <w:rFonts w:ascii="Consolas" w:eastAsia="Times New Roman" w:hAnsi="Consolas" w:cs="Courier New"/>
+          <w:color w:val="000000"/>
+          <w:sz w:val="20"/>
+          <w:szCs w:val="20"/>
+          <w:lang w:val="en-US"/>
+        </w:rPr>
+        <w:t>CLR  P1.2</w:t>
+      </w:r>
+      <w:proofErr w:type="gramEnd"/>
     </w:p>
     <w:p>
       <w:pPr>
@@ -4130,8 +4386,20 @@
           <w:szCs w:val="20"/>
           <w:lang w:val="en-US"/>
         </w:rPr>
-        <w:t xml:space="preserve">        CLR  P1.2</w:t>
-      </w:r>
+        <w:t xml:space="preserve">        </w:t>
+      </w:r>
+      <w:proofErr w:type="gramStart"/>
+      <w:r>
+        <w:rPr>
+          <w:rFonts w:ascii="Consolas" w:eastAsia="Times New Roman" w:hAnsi="Consolas" w:cs="Courier New"/>
+          <w:color w:val="000000"/>
+          <w:sz w:val="20"/>
+          <w:szCs w:val="20"/>
+          <w:lang w:val="en-US"/>
+        </w:rPr>
+        <w:t>CLR  P1.2</w:t>
+      </w:r>
+      <w:proofErr w:type="gramEnd"/>
     </w:p>
     <w:p>
       <w:pPr>
@@ -4317,8 +4585,20 @@
           <w:szCs w:val="20"/>
           <w:lang w:val="en-US"/>
         </w:rPr>
-        <w:t xml:space="preserve">        CLR  P1.2</w:t>
-      </w:r>
+        <w:t xml:space="preserve">        </w:t>
+      </w:r>
+      <w:proofErr w:type="gramStart"/>
+      <w:r>
+        <w:rPr>
+          <w:rFonts w:ascii="Consolas" w:eastAsia="Times New Roman" w:hAnsi="Consolas" w:cs="Courier New"/>
+          <w:color w:val="000000"/>
+          <w:sz w:val="20"/>
+          <w:szCs w:val="20"/>
+          <w:lang w:val="en-US"/>
+        </w:rPr>
+        <w:t>CLR  P1.2</w:t>
+      </w:r>
+      <w:proofErr w:type="gramEnd"/>
     </w:p>
     <w:p>
       <w:pPr>
@@ -4646,8 +4926,20 @@
           <w:szCs w:val="20"/>
           <w:lang w:val="en-US"/>
         </w:rPr>
-        <w:t xml:space="preserve">        CLR  P1.2</w:t>
-      </w:r>
+        <w:t xml:space="preserve">        </w:t>
+      </w:r>
+      <w:proofErr w:type="gramStart"/>
+      <w:r>
+        <w:rPr>
+          <w:rFonts w:ascii="Consolas" w:eastAsia="Times New Roman" w:hAnsi="Consolas" w:cs="Courier New"/>
+          <w:color w:val="000000"/>
+          <w:sz w:val="20"/>
+          <w:szCs w:val="20"/>
+          <w:lang w:val="en-US"/>
+        </w:rPr>
+        <w:t>CLR  P1.2</w:t>
+      </w:r>
+      <w:proofErr w:type="gramEnd"/>
     </w:p>
     <w:p>
       <w:pPr>
@@ -4833,8 +5125,20 @@
           <w:szCs w:val="20"/>
           <w:lang w:val="en-US"/>
         </w:rPr>
-        <w:t xml:space="preserve">        CLR  P1.2</w:t>
-      </w:r>
+        <w:t xml:space="preserve">        </w:t>
+      </w:r>
+      <w:proofErr w:type="gramStart"/>
+      <w:r>
+        <w:rPr>
+          <w:rFonts w:ascii="Consolas" w:eastAsia="Times New Roman" w:hAnsi="Consolas" w:cs="Courier New"/>
+          <w:color w:val="000000"/>
+          <w:sz w:val="20"/>
+          <w:szCs w:val="20"/>
+          <w:lang w:val="en-US"/>
+        </w:rPr>
+        <w:t>CLR  P1.2</w:t>
+      </w:r>
+      <w:proofErr w:type="gramEnd"/>
     </w:p>
     <w:p>
       <w:pPr>
@@ -5161,8 +5465,20 @@
           <w:szCs w:val="20"/>
           <w:lang w:val="en-US"/>
         </w:rPr>
-        <w:t xml:space="preserve">        CLR  P1.2</w:t>
-      </w:r>
+        <w:t xml:space="preserve">        </w:t>
+      </w:r>
+      <w:proofErr w:type="gramStart"/>
+      <w:r>
+        <w:rPr>
+          <w:rFonts w:ascii="Consolas" w:eastAsia="Times New Roman" w:hAnsi="Consolas" w:cs="Courier New"/>
+          <w:color w:val="000000"/>
+          <w:sz w:val="20"/>
+          <w:szCs w:val="20"/>
+          <w:lang w:val="en-US"/>
+        </w:rPr>
+        <w:t>CLR  P1.2</w:t>
+      </w:r>
+      <w:proofErr w:type="gramEnd"/>
     </w:p>
     <w:p>
       <w:pPr>
@@ -5220,39 +5536,62 @@
           <w:szCs w:val="20"/>
           <w:lang w:val="en-US"/>
         </w:rPr>
-        <w:t xml:space="preserve">        CLR  P1.7                ; DB3=0 → cursor shift, not display shift</w:t>
-      </w:r>
-    </w:p>
-    <w:p>
-      <w:pPr>
-        <w:spacing w:after="0" w:line="240" w:lineRule="auto"/>
-        <w:jc w:val="both"/>
-        <w:rPr>
-          <w:rFonts w:ascii="Consolas" w:eastAsia="Times New Roman" w:hAnsi="Consolas" w:cs="Courier New"/>
-          <w:color w:val="000000"/>
-          <w:sz w:val="20"/>
-          <w:szCs w:val="20"/>
-          <w:lang w:val="en-US"/>
-        </w:rPr>
-      </w:pPr>
-      <w:r>
-        <w:rPr>
-          <w:rFonts w:ascii="Consolas" w:eastAsia="Times New Roman" w:hAnsi="Consolas" w:cs="Courier New"/>
-          <w:color w:val="000000"/>
-          <w:sz w:val="20"/>
-          <w:szCs w:val="20"/>
-          <w:lang w:val="en-US"/>
-        </w:rPr>
         <w:t xml:space="preserve">        </w:t>
       </w:r>
-      <w:r>
-        <w:rPr>
-          <w:rFonts w:ascii="Consolas" w:eastAsia="Times New Roman" w:hAnsi="Consolas" w:cs="Courier New"/>
-          <w:color w:val="000000"/>
-          <w:sz w:val="20"/>
-          <w:szCs w:val="20"/>
-          <w:lang w:val="en-US"/>
-        </w:rPr>
+      <w:proofErr w:type="gramStart"/>
+      <w:r>
+        <w:rPr>
+          <w:rFonts w:ascii="Consolas" w:eastAsia="Times New Roman" w:hAnsi="Consolas" w:cs="Courier New"/>
+          <w:color w:val="000000"/>
+          <w:sz w:val="20"/>
+          <w:szCs w:val="20"/>
+          <w:lang w:val="en-US"/>
+        </w:rPr>
+        <w:t>CLR  P1.7</w:t>
+      </w:r>
+      <w:proofErr w:type="gramEnd"/>
+      <w:r>
+        <w:rPr>
+          <w:rFonts w:ascii="Consolas" w:eastAsia="Times New Roman" w:hAnsi="Consolas" w:cs="Courier New"/>
+          <w:color w:val="000000"/>
+          <w:sz w:val="20"/>
+          <w:szCs w:val="20"/>
+          <w:lang w:val="en-US"/>
+        </w:rPr>
+        <w:t xml:space="preserve">                ; DB3=0 → cursor shift, not display shift</w:t>
+      </w:r>
+    </w:p>
+    <w:p>
+      <w:pPr>
+        <w:spacing w:after="0" w:line="240" w:lineRule="auto"/>
+        <w:jc w:val="both"/>
+        <w:rPr>
+          <w:rFonts w:ascii="Consolas" w:eastAsia="Times New Roman" w:hAnsi="Consolas" w:cs="Courier New"/>
+          <w:color w:val="000000"/>
+          <w:sz w:val="20"/>
+          <w:szCs w:val="20"/>
+          <w:lang w:val="en-US"/>
+        </w:rPr>
+      </w:pPr>
+      <w:r>
+        <w:rPr>
+          <w:rFonts w:ascii="Consolas" w:eastAsia="Times New Roman" w:hAnsi="Consolas" w:cs="Courier New"/>
+          <w:color w:val="000000"/>
+          <w:sz w:val="20"/>
+          <w:szCs w:val="20"/>
+          <w:lang w:val="en-US"/>
+        </w:rPr>
+        <w:tab/>
+      </w:r>
+      <w:r>
+        <w:rPr>
+          <w:rFonts w:ascii="Consolas" w:eastAsia="Times New Roman" w:hAnsi="Consolas" w:cs="Courier New"/>
+          <w:color w:val="000000"/>
+          <w:sz w:val="20"/>
+          <w:szCs w:val="20"/>
+          <w:lang w:val="en-US"/>
+        </w:rPr>
+        <w:tab/>
         <w:t>SETB P1.6                ; DB2=1 → shift right</w:t>
       </w:r>
     </w:p>
@@ -5276,40 +5615,63 @@
           <w:szCs w:val="20"/>
           <w:lang w:val="en-US"/>
         </w:rPr>
+        <w:tab/>
+      </w:r>
+      <w:r>
+        <w:rPr>
+          <w:rFonts w:ascii="Consolas" w:eastAsia="Times New Roman" w:hAnsi="Consolas" w:cs="Courier New"/>
+          <w:color w:val="000000"/>
+          <w:sz w:val="20"/>
+          <w:szCs w:val="20"/>
+          <w:lang w:val="en-US"/>
+        </w:rPr>
+        <w:tab/>
+        <w:t>SETB P1.5                ; DB1=1 (don’t care)</w:t>
+      </w:r>
+    </w:p>
+    <w:p>
+      <w:pPr>
+        <w:spacing w:after="0" w:line="240" w:lineRule="auto"/>
+        <w:jc w:val="both"/>
+        <w:rPr>
+          <w:rFonts w:ascii="Consolas" w:eastAsia="Times New Roman" w:hAnsi="Consolas" w:cs="Courier New"/>
+          <w:color w:val="000000"/>
+          <w:sz w:val="20"/>
+          <w:szCs w:val="20"/>
+          <w:lang w:val="en-US"/>
+        </w:rPr>
+      </w:pPr>
+      <w:r>
+        <w:rPr>
+          <w:rFonts w:ascii="Consolas" w:eastAsia="Times New Roman" w:hAnsi="Consolas" w:cs="Courier New"/>
+          <w:color w:val="000000"/>
+          <w:sz w:val="20"/>
+          <w:szCs w:val="20"/>
+          <w:lang w:val="en-US"/>
+        </w:rPr>
         <w:t xml:space="preserve">        </w:t>
       </w:r>
-      <w:r>
-        <w:rPr>
-          <w:rFonts w:ascii="Consolas" w:eastAsia="Times New Roman" w:hAnsi="Consolas" w:cs="Courier New"/>
-          <w:color w:val="000000"/>
-          <w:sz w:val="20"/>
-          <w:szCs w:val="20"/>
-          <w:lang w:val="en-US"/>
-        </w:rPr>
-        <w:t>SETB P1.5                ; DB1=1 (don’t care)</w:t>
-      </w:r>
-    </w:p>
-    <w:p>
-      <w:pPr>
-        <w:spacing w:after="0" w:line="240" w:lineRule="auto"/>
-        <w:jc w:val="both"/>
-        <w:rPr>
-          <w:rFonts w:ascii="Consolas" w:eastAsia="Times New Roman" w:hAnsi="Consolas" w:cs="Courier New"/>
-          <w:color w:val="000000"/>
-          <w:sz w:val="20"/>
-          <w:szCs w:val="20"/>
-          <w:lang w:val="en-US"/>
-        </w:rPr>
-      </w:pPr>
-      <w:r>
-        <w:rPr>
-          <w:rFonts w:ascii="Consolas" w:eastAsia="Times New Roman" w:hAnsi="Consolas" w:cs="Courier New"/>
-          <w:color w:val="000000"/>
-          <w:sz w:val="20"/>
-          <w:szCs w:val="20"/>
-          <w:lang w:val="en-US"/>
-        </w:rPr>
-        <w:t xml:space="preserve">        CLR  P1.4                ; DB0=0</w:t>
+      <w:proofErr w:type="gramStart"/>
+      <w:r>
+        <w:rPr>
+          <w:rFonts w:ascii="Consolas" w:eastAsia="Times New Roman" w:hAnsi="Consolas" w:cs="Courier New"/>
+          <w:color w:val="000000"/>
+          <w:sz w:val="20"/>
+          <w:szCs w:val="20"/>
+          <w:lang w:val="en-US"/>
+        </w:rPr>
+        <w:t>CLR  P1.4</w:t>
+      </w:r>
+      <w:proofErr w:type="gramEnd"/>
+      <w:r>
+        <w:rPr>
+          <w:rFonts w:ascii="Consolas" w:eastAsia="Times New Roman" w:hAnsi="Consolas" w:cs="Courier New"/>
+          <w:color w:val="000000"/>
+          <w:sz w:val="20"/>
+          <w:szCs w:val="20"/>
+          <w:lang w:val="en-US"/>
+        </w:rPr>
+        <w:t xml:space="preserve">                ; DB0=0</w:t>
       </w:r>
     </w:p>
     <w:p>
@@ -5368,8 +5730,20 @@
           <w:szCs w:val="20"/>
           <w:lang w:val="en-US"/>
         </w:rPr>
-        <w:t xml:space="preserve">        CLR  P1.2</w:t>
-      </w:r>
+        <w:t xml:space="preserve">        </w:t>
+      </w:r>
+      <w:proofErr w:type="gramStart"/>
+      <w:r>
+        <w:rPr>
+          <w:rFonts w:ascii="Consolas" w:eastAsia="Times New Roman" w:hAnsi="Consolas" w:cs="Courier New"/>
+          <w:color w:val="000000"/>
+          <w:sz w:val="20"/>
+          <w:szCs w:val="20"/>
+          <w:lang w:val="en-US"/>
+        </w:rPr>
+        <w:t>CLR  P1.2</w:t>
+      </w:r>
+      <w:proofErr w:type="gramEnd"/>
     </w:p>
     <w:p>
       <w:pPr>
@@ -5545,7 +5919,141 @@
           <w:szCs w:val="20"/>
           <w:lang w:val="en-US"/>
         </w:rPr>
-        <w:t xml:space="preserve">        MOV  R1, #47H             ; Pointer to ASCII buffer</w:t>
+        <w:t xml:space="preserve">        </w:t>
+      </w:r>
+      <w:proofErr w:type="gramStart"/>
+      <w:r>
+        <w:rPr>
+          <w:rFonts w:ascii="Consolas" w:eastAsia="Times New Roman" w:hAnsi="Consolas" w:cs="Courier New"/>
+          <w:color w:val="000000"/>
+          <w:sz w:val="20"/>
+          <w:szCs w:val="20"/>
+          <w:lang w:val="en-US"/>
+        </w:rPr>
+        <w:t>MOV  R1</w:t>
+      </w:r>
+      <w:proofErr w:type="gramEnd"/>
+      <w:r>
+        <w:rPr>
+          <w:rFonts w:ascii="Consolas" w:eastAsia="Times New Roman" w:hAnsi="Consolas" w:cs="Courier New"/>
+          <w:color w:val="000000"/>
+          <w:sz w:val="20"/>
+          <w:szCs w:val="20"/>
+          <w:lang w:val="en-US"/>
+        </w:rPr>
+        <w:t>, #47H             ; Pointer to ASCII buffer</w:t>
+      </w:r>
+    </w:p>
+    <w:p>
+      <w:pPr>
+        <w:spacing w:after="0" w:line="240" w:lineRule="auto"/>
+        <w:jc w:val="both"/>
+        <w:rPr>
+          <w:rFonts w:ascii="Consolas" w:eastAsia="Times New Roman" w:hAnsi="Consolas" w:cs="Courier New"/>
+          <w:color w:val="000000"/>
+          <w:sz w:val="20"/>
+          <w:szCs w:val="20"/>
+          <w:lang w:val="en-US"/>
+        </w:rPr>
+      </w:pPr>
+      <w:r>
+        <w:rPr>
+          <w:rFonts w:ascii="Consolas" w:eastAsia="Times New Roman" w:hAnsi="Consolas" w:cs="Courier New"/>
+          <w:color w:val="000000"/>
+          <w:sz w:val="20"/>
+          <w:szCs w:val="20"/>
+          <w:lang w:val="en-US"/>
+        </w:rPr>
+        <w:tab/>
+        <w:t xml:space="preserve">  </w:t>
+      </w:r>
+      <w:proofErr w:type="gramStart"/>
+      <w:r>
+        <w:rPr>
+          <w:rFonts w:ascii="Consolas" w:eastAsia="Times New Roman" w:hAnsi="Consolas" w:cs="Courier New"/>
+          <w:color w:val="000000"/>
+          <w:sz w:val="20"/>
+          <w:szCs w:val="20"/>
+          <w:lang w:val="en-US"/>
+        </w:rPr>
+        <w:t>MOV  R2</w:t>
+      </w:r>
+      <w:proofErr w:type="gramEnd"/>
+      <w:r>
+        <w:rPr>
+          <w:rFonts w:ascii="Consolas" w:eastAsia="Times New Roman" w:hAnsi="Consolas" w:cs="Courier New"/>
+          <w:color w:val="000000"/>
+          <w:sz w:val="20"/>
+          <w:szCs w:val="20"/>
+          <w:lang w:val="en-US"/>
+        </w:rPr>
+        <w:t>, #00H</w:t>
+      </w:r>
+    </w:p>
+    <w:p>
+      <w:pPr>
+        <w:spacing w:after="0" w:line="240" w:lineRule="auto"/>
+        <w:ind w:firstLine="708"/>
+        <w:jc w:val="both"/>
+        <w:rPr>
+          <w:rFonts w:ascii="Consolas" w:eastAsia="Times New Roman" w:hAnsi="Consolas" w:cs="Courier New"/>
+          <w:color w:val="000000"/>
+          <w:sz w:val="20"/>
+          <w:szCs w:val="20"/>
+          <w:lang w:val="en-US"/>
+        </w:rPr>
+      </w:pPr>
+      <w:r>
+        <w:rPr>
+          <w:rFonts w:ascii="Consolas" w:eastAsia="Times New Roman" w:hAnsi="Consolas" w:cs="Courier New"/>
+          <w:color w:val="000000"/>
+          <w:sz w:val="20"/>
+          <w:szCs w:val="20"/>
+          <w:lang w:val="en-US"/>
+        </w:rPr>
+        <w:t xml:space="preserve">  </w:t>
+      </w:r>
+      <w:proofErr w:type="gramStart"/>
+      <w:r>
+        <w:rPr>
+          <w:rFonts w:ascii="Consolas" w:eastAsia="Times New Roman" w:hAnsi="Consolas" w:cs="Courier New"/>
+          <w:color w:val="000000"/>
+          <w:sz w:val="20"/>
+          <w:szCs w:val="20"/>
+          <w:lang w:val="en-US"/>
+        </w:rPr>
+        <w:t>MOV  R</w:t>
+      </w:r>
+      <w:r>
+        <w:rPr>
+          <w:rFonts w:ascii="Consolas" w:eastAsia="Times New Roman" w:hAnsi="Consolas" w:cs="Courier New"/>
+          <w:color w:val="000000"/>
+          <w:sz w:val="20"/>
+          <w:szCs w:val="20"/>
+          <w:lang w:val="en-US"/>
+        </w:rPr>
+        <w:t>3</w:t>
+      </w:r>
+      <w:proofErr w:type="gramEnd"/>
+      <w:r>
+        <w:rPr>
+          <w:rFonts w:ascii="Consolas" w:eastAsia="Times New Roman" w:hAnsi="Consolas" w:cs="Courier New"/>
+          <w:color w:val="000000"/>
+          <w:sz w:val="20"/>
+          <w:szCs w:val="20"/>
+          <w:lang w:val="en-US"/>
+        </w:rPr>
+        <w:t>, #2</w:t>
+      </w:r>
+      <w:r>
+        <w:rPr>
+          <w:rFonts w:ascii="Consolas" w:eastAsia="Times New Roman" w:hAnsi="Consolas" w:cs="Courier New"/>
+          <w:color w:val="000000"/>
+          <w:sz w:val="20"/>
+          <w:szCs w:val="20"/>
+          <w:lang w:val="en-US"/>
+        </w:rPr>
+        <w:t>0H</w:t>
       </w:r>
     </w:p>
     <w:p>
@@ -5650,7 +6158,277 @@
           <w:szCs w:val="20"/>
           <w:lang w:val="en-US"/>
         </w:rPr>
-        <w:t xml:space="preserve">        CALL    sendCharacter     ; Send ASCII to LCD</w:t>
+        <w:tab/>
+      </w:r>
+    </w:p>
+    <w:p>
+      <w:pPr>
+        <w:spacing w:after="0" w:line="240" w:lineRule="auto"/>
+        <w:ind w:left="708" w:firstLine="708"/>
+        <w:jc w:val="both"/>
+        <w:rPr>
+          <w:rFonts w:ascii="Consolas" w:eastAsia="Times New Roman" w:hAnsi="Consolas" w:cs="Courier New"/>
+          <w:color w:val="000000"/>
+          <w:sz w:val="20"/>
+          <w:szCs w:val="20"/>
+          <w:lang w:val="en-US"/>
+        </w:rPr>
+      </w:pPr>
+      <w:r>
+        <w:rPr>
+          <w:rFonts w:ascii="Consolas" w:eastAsia="Times New Roman" w:hAnsi="Consolas" w:cs="Courier New"/>
+          <w:color w:val="000000"/>
+          <w:sz w:val="20"/>
+          <w:szCs w:val="20"/>
+          <w:lang w:val="en-US"/>
+        </w:rPr>
+        <w:t>MOV A, R3</w:t>
+      </w:r>
+    </w:p>
+    <w:p>
+      <w:pPr>
+        <w:spacing w:after="0" w:line="240" w:lineRule="auto"/>
+        <w:ind w:left="708" w:firstLine="708"/>
+        <w:jc w:val="both"/>
+        <w:rPr>
+          <w:rFonts w:ascii="Consolas" w:eastAsia="Times New Roman" w:hAnsi="Consolas" w:cs="Courier New"/>
+          <w:color w:val="000000"/>
+          <w:sz w:val="20"/>
+          <w:szCs w:val="20"/>
+          <w:lang w:val="en-US"/>
+        </w:rPr>
+      </w:pPr>
+      <w:r>
+        <w:rPr>
+          <w:rFonts w:ascii="Consolas" w:eastAsia="Times New Roman" w:hAnsi="Consolas" w:cs="Courier New"/>
+          <w:color w:val="000000"/>
+          <w:sz w:val="20"/>
+          <w:szCs w:val="20"/>
+          <w:lang w:val="en-US"/>
+        </w:rPr>
+        <w:t>JZ FINISH</w:t>
+      </w:r>
+    </w:p>
+    <w:p>
+      <w:pPr>
+        <w:spacing w:after="0" w:line="240" w:lineRule="auto"/>
+        <w:ind w:left="708" w:firstLine="708"/>
+        <w:jc w:val="both"/>
+        <w:rPr>
+          <w:rFonts w:ascii="Consolas" w:eastAsia="Times New Roman" w:hAnsi="Consolas" w:cs="Courier New"/>
+          <w:color w:val="000000"/>
+          <w:sz w:val="20"/>
+          <w:szCs w:val="20"/>
+          <w:lang w:val="en-US"/>
+        </w:rPr>
+      </w:pPr>
+    </w:p>
+    <w:p>
+      <w:pPr>
+        <w:spacing w:after="0" w:line="240" w:lineRule="auto"/>
+        <w:jc w:val="both"/>
+        <w:rPr>
+          <w:rFonts w:ascii="Consolas" w:eastAsia="Times New Roman" w:hAnsi="Consolas" w:cs="Courier New"/>
+          <w:color w:val="000000"/>
+          <w:sz w:val="20"/>
+          <w:szCs w:val="20"/>
+          <w:lang w:val="en-US"/>
+        </w:rPr>
+      </w:pPr>
+      <w:r>
+        <w:rPr>
+          <w:rFonts w:ascii="Consolas" w:eastAsia="Times New Roman" w:hAnsi="Consolas" w:cs="Courier New"/>
+          <w:color w:val="000000"/>
+          <w:sz w:val="20"/>
+          <w:szCs w:val="20"/>
+          <w:lang w:val="en-US"/>
+        </w:rPr>
+        <w:tab/>
+      </w:r>
+      <w:r>
+        <w:rPr>
+          <w:rFonts w:ascii="Consolas" w:eastAsia="Times New Roman" w:hAnsi="Consolas" w:cs="Courier New"/>
+          <w:color w:val="000000"/>
+          <w:sz w:val="20"/>
+          <w:szCs w:val="20"/>
+          <w:lang w:val="en-US"/>
+        </w:rPr>
+        <w:tab/>
+        <w:t>CJNE R2, #16, SEND_CHAR</w:t>
+      </w:r>
+    </w:p>
+    <w:p>
+      <w:pPr>
+        <w:spacing w:after="0" w:line="240" w:lineRule="auto"/>
+        <w:jc w:val="both"/>
+        <w:rPr>
+          <w:rFonts w:ascii="Consolas" w:eastAsia="Times New Roman" w:hAnsi="Consolas" w:cs="Courier New"/>
+          <w:color w:val="000000"/>
+          <w:sz w:val="20"/>
+          <w:szCs w:val="20"/>
+          <w:lang w:val="en-US"/>
+        </w:rPr>
+      </w:pPr>
+      <w:r>
+        <w:rPr>
+          <w:rFonts w:ascii="Consolas" w:eastAsia="Times New Roman" w:hAnsi="Consolas" w:cs="Courier New"/>
+          <w:color w:val="000000"/>
+          <w:sz w:val="20"/>
+          <w:szCs w:val="20"/>
+          <w:lang w:val="en-US"/>
+        </w:rPr>
+        <w:lastRenderedPageBreak/>
+        <w:tab/>
+      </w:r>
+      <w:r>
+        <w:rPr>
+          <w:rFonts w:ascii="Consolas" w:eastAsia="Times New Roman" w:hAnsi="Consolas" w:cs="Courier New"/>
+          <w:color w:val="000000"/>
+          <w:sz w:val="20"/>
+          <w:szCs w:val="20"/>
+          <w:lang w:val="en-US"/>
+        </w:rPr>
+        <w:tab/>
+        <w:t>CALL setLine2</w:t>
+      </w:r>
+    </w:p>
+    <w:p>
+      <w:pPr>
+        <w:spacing w:after="0" w:line="240" w:lineRule="auto"/>
+        <w:jc w:val="both"/>
+        <w:rPr>
+          <w:rFonts w:ascii="Consolas" w:eastAsia="Times New Roman" w:hAnsi="Consolas" w:cs="Courier New"/>
+          <w:color w:val="000000"/>
+          <w:sz w:val="20"/>
+          <w:szCs w:val="20"/>
+          <w:lang w:val="en-US"/>
+        </w:rPr>
+      </w:pPr>
+      <w:r>
+        <w:rPr>
+          <w:rFonts w:ascii="Consolas" w:eastAsia="Times New Roman" w:hAnsi="Consolas" w:cs="Courier New"/>
+          <w:color w:val="000000"/>
+          <w:sz w:val="20"/>
+          <w:szCs w:val="20"/>
+          <w:lang w:val="en-US"/>
+        </w:rPr>
+        <w:tab/>
+      </w:r>
+      <w:r>
+        <w:rPr>
+          <w:rFonts w:ascii="Consolas" w:eastAsia="Times New Roman" w:hAnsi="Consolas" w:cs="Courier New"/>
+          <w:color w:val="000000"/>
+          <w:sz w:val="20"/>
+          <w:szCs w:val="20"/>
+          <w:lang w:val="en-US"/>
+        </w:rPr>
+        <w:tab/>
+        <w:t>MOV R2, #00H</w:t>
+      </w:r>
+    </w:p>
+    <w:p>
+      <w:pPr>
+        <w:spacing w:after="0" w:line="240" w:lineRule="auto"/>
+        <w:jc w:val="both"/>
+        <w:rPr>
+          <w:rFonts w:ascii="Consolas" w:eastAsia="Times New Roman" w:hAnsi="Consolas" w:cs="Courier New"/>
+          <w:color w:val="000000"/>
+          <w:sz w:val="20"/>
+          <w:szCs w:val="20"/>
+          <w:lang w:val="en-US"/>
+        </w:rPr>
+      </w:pPr>
+    </w:p>
+    <w:p>
+      <w:pPr>
+        <w:spacing w:after="0" w:line="240" w:lineRule="auto"/>
+        <w:jc w:val="both"/>
+        <w:rPr>
+          <w:rFonts w:ascii="Consolas" w:eastAsia="Times New Roman" w:hAnsi="Consolas" w:cs="Courier New"/>
+          <w:color w:val="000000"/>
+          <w:sz w:val="20"/>
+          <w:szCs w:val="20"/>
+          <w:lang w:val="en-US"/>
+        </w:rPr>
+      </w:pPr>
+      <w:r>
+        <w:rPr>
+          <w:rFonts w:ascii="Consolas" w:eastAsia="Times New Roman" w:hAnsi="Consolas" w:cs="Courier New"/>
+          <w:color w:val="000000"/>
+          <w:sz w:val="20"/>
+          <w:szCs w:val="20"/>
+          <w:lang w:val="en-US"/>
+        </w:rPr>
+        <w:t>SEND_CHAR:</w:t>
+      </w:r>
+    </w:p>
+    <w:p>
+      <w:pPr>
+        <w:spacing w:after="0" w:line="240" w:lineRule="auto"/>
+        <w:jc w:val="both"/>
+        <w:rPr>
+          <w:rFonts w:ascii="Consolas" w:eastAsia="Times New Roman" w:hAnsi="Consolas" w:cs="Courier New"/>
+          <w:color w:val="000000"/>
+          <w:sz w:val="20"/>
+          <w:szCs w:val="20"/>
+          <w:lang w:val="en-US"/>
+        </w:rPr>
+      </w:pPr>
+      <w:r>
+        <w:rPr>
+          <w:rFonts w:ascii="Consolas" w:eastAsia="Times New Roman" w:hAnsi="Consolas" w:cs="Courier New"/>
+          <w:color w:val="000000"/>
+          <w:sz w:val="20"/>
+          <w:szCs w:val="20"/>
+          <w:lang w:val="en-US"/>
+        </w:rPr>
+        <w:tab/>
+        <w:t xml:space="preserve"> MOV A, @R1</w:t>
+      </w:r>
+    </w:p>
+    <w:p>
+      <w:pPr>
+        <w:spacing w:after="0" w:line="240" w:lineRule="auto"/>
+        <w:jc w:val="both"/>
+        <w:rPr>
+          <w:rFonts w:ascii="Consolas" w:eastAsia="Times New Roman" w:hAnsi="Consolas" w:cs="Courier New"/>
+          <w:color w:val="000000"/>
+          <w:sz w:val="20"/>
+          <w:szCs w:val="20"/>
+          <w:lang w:val="en-US"/>
+        </w:rPr>
+      </w:pPr>
+      <w:r>
+        <w:rPr>
+          <w:rFonts w:ascii="Consolas" w:eastAsia="Times New Roman" w:hAnsi="Consolas" w:cs="Courier New"/>
+          <w:color w:val="000000"/>
+          <w:sz w:val="20"/>
+          <w:szCs w:val="20"/>
+          <w:lang w:val="en-US"/>
+        </w:rPr>
+        <w:t xml:space="preserve">        CALL    </w:t>
+      </w:r>
+      <w:proofErr w:type="spellStart"/>
+      <w:r>
+        <w:rPr>
+          <w:rFonts w:ascii="Consolas" w:eastAsia="Times New Roman" w:hAnsi="Consolas" w:cs="Courier New"/>
+          <w:color w:val="000000"/>
+          <w:sz w:val="20"/>
+          <w:szCs w:val="20"/>
+          <w:lang w:val="en-US"/>
+        </w:rPr>
+        <w:t>sendCharacter</w:t>
+      </w:r>
+      <w:proofErr w:type="spellEnd"/>
+      <w:r>
+        <w:rPr>
+          <w:rFonts w:ascii="Consolas" w:eastAsia="Times New Roman" w:hAnsi="Consolas" w:cs="Courier New"/>
+          <w:color w:val="000000"/>
+          <w:sz w:val="20"/>
+          <w:szCs w:val="20"/>
+          <w:lang w:val="en-US"/>
+        </w:rPr>
+        <w:t xml:space="preserve">     ; Send ASCII to LCD</w:t>
       </w:r>
     </w:p>
     <w:p>
@@ -5696,6 +6474,93 @@
           <w:szCs w:val="20"/>
           <w:lang w:val="en-US"/>
         </w:rPr>
+        <w:tab/>
+        <w:t xml:space="preserve">  </w:t>
+      </w:r>
+      <w:r>
+        <w:rPr>
+          <w:rFonts w:ascii="Consolas" w:eastAsia="Times New Roman" w:hAnsi="Consolas" w:cs="Courier New"/>
+          <w:color w:val="000000"/>
+          <w:sz w:val="20"/>
+          <w:szCs w:val="20"/>
+          <w:lang w:val="en-US"/>
+        </w:rPr>
+        <w:t xml:space="preserve">INC </w:t>
+      </w:r>
+      <w:r>
+        <w:rPr>
+          <w:rFonts w:ascii="Consolas" w:eastAsia="Times New Roman" w:hAnsi="Consolas" w:cs="Courier New"/>
+          <w:color w:val="000000"/>
+          <w:sz w:val="20"/>
+          <w:szCs w:val="20"/>
+          <w:lang w:val="en-US"/>
+        </w:rPr>
+        <w:tab/>
+      </w:r>
+      <w:r>
+        <w:rPr>
+          <w:rFonts w:ascii="Consolas" w:eastAsia="Times New Roman" w:hAnsi="Consolas" w:cs="Courier New"/>
+          <w:color w:val="000000"/>
+          <w:sz w:val="20"/>
+          <w:szCs w:val="20"/>
+          <w:lang w:val="en-US"/>
+        </w:rPr>
+        <w:t xml:space="preserve">   </w:t>
+      </w:r>
+      <w:r>
+        <w:rPr>
+          <w:rFonts w:ascii="Consolas" w:eastAsia="Times New Roman" w:hAnsi="Consolas" w:cs="Courier New"/>
+          <w:color w:val="000000"/>
+          <w:sz w:val="20"/>
+          <w:szCs w:val="20"/>
+          <w:lang w:val="en-US"/>
+        </w:rPr>
+        <w:t>R2</w:t>
+      </w:r>
+    </w:p>
+    <w:p>
+      <w:pPr>
+        <w:spacing w:after="0" w:line="240" w:lineRule="auto"/>
+        <w:jc w:val="both"/>
+        <w:rPr>
+          <w:rFonts w:ascii="Consolas" w:eastAsia="Times New Roman" w:hAnsi="Consolas" w:cs="Courier New"/>
+          <w:color w:val="000000"/>
+          <w:sz w:val="20"/>
+          <w:szCs w:val="20"/>
+          <w:lang w:val="en-US"/>
+        </w:rPr>
+      </w:pPr>
+      <w:r>
+        <w:rPr>
+          <w:rFonts w:ascii="Consolas" w:eastAsia="Times New Roman" w:hAnsi="Consolas" w:cs="Courier New"/>
+          <w:color w:val="000000"/>
+          <w:sz w:val="20"/>
+          <w:szCs w:val="20"/>
+          <w:lang w:val="en-US"/>
+        </w:rPr>
+        <w:t xml:space="preserve">        DEC     R3</w:t>
+      </w:r>
+    </w:p>
+    <w:p>
+      <w:pPr>
+        <w:spacing w:after="0" w:line="240" w:lineRule="auto"/>
+        <w:jc w:val="both"/>
+        <w:rPr>
+          <w:rFonts w:ascii="Consolas" w:eastAsia="Times New Roman" w:hAnsi="Consolas" w:cs="Courier New"/>
+          <w:color w:val="000000"/>
+          <w:sz w:val="20"/>
+          <w:szCs w:val="20"/>
+          <w:lang w:val="en-US"/>
+        </w:rPr>
+      </w:pPr>
+      <w:r>
+        <w:rPr>
+          <w:rFonts w:ascii="Consolas" w:eastAsia="Times New Roman" w:hAnsi="Consolas" w:cs="Courier New"/>
+          <w:color w:val="000000"/>
+          <w:sz w:val="20"/>
+          <w:szCs w:val="20"/>
+          <w:lang w:val="en-US"/>
+        </w:rPr>
         <w:t xml:space="preserve">        JMP     DISPLAY_LOOP</w:t>
       </w:r>
     </w:p>
@@ -5840,7 +6705,31 @@
           <w:szCs w:val="20"/>
           <w:lang w:val="en-US"/>
         </w:rPr>
-        <w:t>; sendCharacter — SEND ONE ASCII BYTE IN 4-BIT MODE</w:t>
+        <w:t xml:space="preserve">; </w:t>
+      </w:r>
+      <w:proofErr w:type="spellStart"/>
+      <w:proofErr w:type="gramStart"/>
+      <w:r>
+        <w:rPr>
+          <w:rFonts w:ascii="Consolas" w:eastAsia="Times New Roman" w:hAnsi="Consolas" w:cs="Courier New"/>
+          <w:color w:val="000000"/>
+          <w:sz w:val="20"/>
+          <w:szCs w:val="20"/>
+          <w:lang w:val="en-US"/>
+        </w:rPr>
+        <w:t>sendCharacter</w:t>
+      </w:r>
+      <w:proofErr w:type="spellEnd"/>
+      <w:proofErr w:type="gramEnd"/>
+      <w:r>
+        <w:rPr>
+          <w:rFonts w:ascii="Consolas" w:eastAsia="Times New Roman" w:hAnsi="Consolas" w:cs="Courier New"/>
+          <w:color w:val="000000"/>
+          <w:sz w:val="20"/>
+          <w:szCs w:val="20"/>
+          <w:lang w:val="en-US"/>
+        </w:rPr>
+        <w:t xml:space="preserve"> — SEND ONE ASCII BYTE IN 4-BIT MODE</w:t>
       </w:r>
     </w:p>
     <w:p>
@@ -5914,51 +6803,87 @@
           <w:lang w:val="en-US"/>
         </w:rPr>
       </w:pPr>
-      <w:r>
-        <w:rPr>
-          <w:rFonts w:ascii="Consolas" w:eastAsia="Times New Roman" w:hAnsi="Consolas" w:cs="Courier New"/>
-          <w:color w:val="000000"/>
-          <w:sz w:val="20"/>
-          <w:szCs w:val="20"/>
-          <w:lang w:val="en-US"/>
-        </w:rPr>
-        <w:t>sendCharacter:</w:t>
-      </w:r>
-    </w:p>
-    <w:p>
-      <w:pPr>
-        <w:spacing w:after="0" w:line="240" w:lineRule="auto"/>
-        <w:jc w:val="both"/>
-        <w:rPr>
-          <w:rFonts w:ascii="Consolas" w:eastAsia="Times New Roman" w:hAnsi="Consolas" w:cs="Courier New"/>
-          <w:color w:val="000000"/>
-          <w:sz w:val="20"/>
-          <w:szCs w:val="20"/>
-          <w:lang w:val="en-US"/>
-        </w:rPr>
-      </w:pPr>
-    </w:p>
-    <w:p>
-      <w:pPr>
-        <w:spacing w:after="0" w:line="240" w:lineRule="auto"/>
-        <w:jc w:val="both"/>
-        <w:rPr>
-          <w:rFonts w:ascii="Consolas" w:eastAsia="Times New Roman" w:hAnsi="Consolas" w:cs="Courier New"/>
-          <w:color w:val="000000"/>
-          <w:sz w:val="20"/>
-          <w:szCs w:val="20"/>
-          <w:lang w:val="en-US"/>
-        </w:rPr>
-      </w:pPr>
-      <w:r>
-        <w:rPr>
-          <w:rFonts w:ascii="Consolas" w:eastAsia="Times New Roman" w:hAnsi="Consolas" w:cs="Courier New"/>
-          <w:color w:val="000000"/>
-          <w:sz w:val="20"/>
-          <w:szCs w:val="20"/>
-          <w:lang w:val="en-US"/>
-        </w:rPr>
-        <w:t xml:space="preserve">        ;--- High nibble (ACC.7..ACC.4) ----------------------------------------</w:t>
+      <w:proofErr w:type="spellStart"/>
+      <w:proofErr w:type="gramStart"/>
+      <w:r>
+        <w:rPr>
+          <w:rFonts w:ascii="Consolas" w:eastAsia="Times New Roman" w:hAnsi="Consolas" w:cs="Courier New"/>
+          <w:color w:val="000000"/>
+          <w:sz w:val="20"/>
+          <w:szCs w:val="20"/>
+          <w:lang w:val="en-US"/>
+        </w:rPr>
+        <w:t>sendCharacter</w:t>
+      </w:r>
+      <w:proofErr w:type="spellEnd"/>
+      <w:proofErr w:type="gramEnd"/>
+      <w:r>
+        <w:rPr>
+          <w:rFonts w:ascii="Consolas" w:eastAsia="Times New Roman" w:hAnsi="Consolas" w:cs="Courier New"/>
+          <w:color w:val="000000"/>
+          <w:sz w:val="20"/>
+          <w:szCs w:val="20"/>
+          <w:lang w:val="en-US"/>
+        </w:rPr>
+        <w:t>:</w:t>
+      </w:r>
+    </w:p>
+    <w:p>
+      <w:pPr>
+        <w:spacing w:after="0" w:line="240" w:lineRule="auto"/>
+        <w:jc w:val="both"/>
+        <w:rPr>
+          <w:rFonts w:ascii="Consolas" w:eastAsia="Times New Roman" w:hAnsi="Consolas" w:cs="Courier New"/>
+          <w:color w:val="000000"/>
+          <w:sz w:val="20"/>
+          <w:szCs w:val="20"/>
+          <w:lang w:val="en-US"/>
+        </w:rPr>
+      </w:pPr>
+    </w:p>
+    <w:p>
+      <w:pPr>
+        <w:spacing w:after="0" w:line="240" w:lineRule="auto"/>
+        <w:jc w:val="both"/>
+        <w:rPr>
+          <w:rFonts w:ascii="Consolas" w:eastAsia="Times New Roman" w:hAnsi="Consolas" w:cs="Courier New"/>
+          <w:color w:val="000000"/>
+          <w:sz w:val="20"/>
+          <w:szCs w:val="20"/>
+          <w:lang w:val="en-US"/>
+        </w:rPr>
+      </w:pPr>
+      <w:r>
+        <w:rPr>
+          <w:rFonts w:ascii="Consolas" w:eastAsia="Times New Roman" w:hAnsi="Consolas" w:cs="Courier New"/>
+          <w:color w:val="000000"/>
+          <w:sz w:val="20"/>
+          <w:szCs w:val="20"/>
+          <w:lang w:val="en-US"/>
+        </w:rPr>
+        <w:t xml:space="preserve">        </w:t>
+      </w:r>
+      <w:proofErr w:type="gramStart"/>
+      <w:r>
+        <w:rPr>
+          <w:rFonts w:ascii="Consolas" w:eastAsia="Times New Roman" w:hAnsi="Consolas" w:cs="Courier New"/>
+          <w:color w:val="000000"/>
+          <w:sz w:val="20"/>
+          <w:szCs w:val="20"/>
+          <w:lang w:val="en-US"/>
+        </w:rPr>
+        <w:t>;---</w:t>
+      </w:r>
+      <w:proofErr w:type="gramEnd"/>
+      <w:r>
+        <w:rPr>
+          <w:rFonts w:ascii="Consolas" w:eastAsia="Times New Roman" w:hAnsi="Consolas" w:cs="Courier New"/>
+          <w:color w:val="000000"/>
+          <w:sz w:val="20"/>
+          <w:szCs w:val="20"/>
+          <w:lang w:val="en-US"/>
+        </w:rPr>
+        <w:t xml:space="preserve"> High nibble (ACC.7..ACC.4) ----------------------------------------</w:t>
       </w:r>
     </w:p>
     <w:p>
@@ -6214,56 +7139,100 @@
           <w:szCs w:val="20"/>
           <w:lang w:val="en-US"/>
         </w:rPr>
-        <w:t xml:space="preserve">        CLR  P1.2                 ; latch high nibble</w:t>
-      </w:r>
-    </w:p>
-    <w:p>
-      <w:pPr>
-        <w:spacing w:after="0" w:line="240" w:lineRule="auto"/>
-        <w:jc w:val="both"/>
-        <w:rPr>
-          <w:rFonts w:ascii="Consolas" w:eastAsia="Times New Roman" w:hAnsi="Consolas" w:cs="Courier New"/>
-          <w:color w:val="000000"/>
-          <w:sz w:val="20"/>
-          <w:szCs w:val="20"/>
-          <w:lang w:val="en-US"/>
-        </w:rPr>
-      </w:pPr>
-    </w:p>
-    <w:p>
-      <w:pPr>
-        <w:spacing w:after="0" w:line="240" w:lineRule="auto"/>
-        <w:jc w:val="both"/>
-        <w:rPr>
-          <w:rFonts w:ascii="Consolas" w:eastAsia="Times New Roman" w:hAnsi="Consolas" w:cs="Courier New"/>
-          <w:color w:val="000000"/>
-          <w:sz w:val="20"/>
-          <w:szCs w:val="20"/>
-          <w:lang w:val="en-US"/>
-        </w:rPr>
-      </w:pPr>
-    </w:p>
-    <w:p>
-      <w:pPr>
-        <w:spacing w:after="0" w:line="240" w:lineRule="auto"/>
-        <w:jc w:val="both"/>
-        <w:rPr>
-          <w:rFonts w:ascii="Consolas" w:eastAsia="Times New Roman" w:hAnsi="Consolas" w:cs="Courier New"/>
-          <w:color w:val="000000"/>
-          <w:sz w:val="20"/>
-          <w:szCs w:val="20"/>
-          <w:lang w:val="en-US"/>
-        </w:rPr>
-      </w:pPr>
-      <w:r>
-        <w:rPr>
-          <w:rFonts w:ascii="Consolas" w:eastAsia="Times New Roman" w:hAnsi="Consolas" w:cs="Courier New"/>
-          <w:color w:val="000000"/>
-          <w:sz w:val="20"/>
-          <w:szCs w:val="20"/>
-          <w:lang w:val="en-US"/>
-        </w:rPr>
-        <w:t xml:space="preserve">        ;--- Low nibble (ACC.3..ACC.0) -----------------------------------------</w:t>
+        <w:t xml:space="preserve">        </w:t>
+      </w:r>
+      <w:proofErr w:type="gramStart"/>
+      <w:r>
+        <w:rPr>
+          <w:rFonts w:ascii="Consolas" w:eastAsia="Times New Roman" w:hAnsi="Consolas" w:cs="Courier New"/>
+          <w:color w:val="000000"/>
+          <w:sz w:val="20"/>
+          <w:szCs w:val="20"/>
+          <w:lang w:val="en-US"/>
+        </w:rPr>
+        <w:t>CLR  P1.2</w:t>
+      </w:r>
+      <w:proofErr w:type="gramEnd"/>
+      <w:r>
+        <w:rPr>
+          <w:rFonts w:ascii="Consolas" w:eastAsia="Times New Roman" w:hAnsi="Consolas" w:cs="Courier New"/>
+          <w:color w:val="000000"/>
+          <w:sz w:val="20"/>
+          <w:szCs w:val="20"/>
+          <w:lang w:val="en-US"/>
+        </w:rPr>
+        <w:t xml:space="preserve">                 ; latch high nibble</w:t>
+      </w:r>
+    </w:p>
+    <w:p>
+      <w:pPr>
+        <w:spacing w:after="0" w:line="240" w:lineRule="auto"/>
+        <w:jc w:val="both"/>
+        <w:rPr>
+          <w:rFonts w:ascii="Consolas" w:eastAsia="Times New Roman" w:hAnsi="Consolas" w:cs="Courier New"/>
+          <w:color w:val="000000"/>
+          <w:sz w:val="20"/>
+          <w:szCs w:val="20"/>
+          <w:lang w:val="en-US"/>
+        </w:rPr>
+      </w:pPr>
+    </w:p>
+    <w:p>
+      <w:pPr>
+        <w:spacing w:after="0" w:line="240" w:lineRule="auto"/>
+        <w:jc w:val="both"/>
+        <w:rPr>
+          <w:rFonts w:ascii="Consolas" w:eastAsia="Times New Roman" w:hAnsi="Consolas" w:cs="Courier New"/>
+          <w:color w:val="000000"/>
+          <w:sz w:val="20"/>
+          <w:szCs w:val="20"/>
+          <w:lang w:val="en-US"/>
+        </w:rPr>
+      </w:pPr>
+    </w:p>
+    <w:p>
+      <w:pPr>
+        <w:spacing w:after="0" w:line="240" w:lineRule="auto"/>
+        <w:jc w:val="both"/>
+        <w:rPr>
+          <w:rFonts w:ascii="Consolas" w:eastAsia="Times New Roman" w:hAnsi="Consolas" w:cs="Courier New"/>
+          <w:color w:val="000000"/>
+          <w:sz w:val="20"/>
+          <w:szCs w:val="20"/>
+          <w:lang w:val="en-US"/>
+        </w:rPr>
+      </w:pPr>
+      <w:r>
+        <w:rPr>
+          <w:rFonts w:ascii="Consolas" w:eastAsia="Times New Roman" w:hAnsi="Consolas" w:cs="Courier New"/>
+          <w:color w:val="000000"/>
+          <w:sz w:val="20"/>
+          <w:szCs w:val="20"/>
+          <w:lang w:val="en-US"/>
+        </w:rPr>
+        <w:t xml:space="preserve">        </w:t>
+      </w:r>
+      <w:proofErr w:type="gramStart"/>
+      <w:r>
+        <w:rPr>
+          <w:rFonts w:ascii="Consolas" w:eastAsia="Times New Roman" w:hAnsi="Consolas" w:cs="Courier New"/>
+          <w:color w:val="000000"/>
+          <w:sz w:val="20"/>
+          <w:szCs w:val="20"/>
+          <w:lang w:val="en-US"/>
+        </w:rPr>
+        <w:t>;---</w:t>
+      </w:r>
+      <w:proofErr w:type="gramEnd"/>
+      <w:r>
+        <w:rPr>
+          <w:rFonts w:ascii="Consolas" w:eastAsia="Times New Roman" w:hAnsi="Consolas" w:cs="Courier New"/>
+          <w:color w:val="000000"/>
+          <w:sz w:val="20"/>
+          <w:szCs w:val="20"/>
+          <w:lang w:val="en-US"/>
+        </w:rPr>
+        <w:t xml:space="preserve"> Low nibble (ACC.3..ACC.0) -----------------------------------------</w:t>
       </w:r>
     </w:p>
     <w:p>
@@ -6519,7 +7488,29 @@
           <w:szCs w:val="20"/>
           <w:lang w:val="en-US"/>
         </w:rPr>
-        <w:t xml:space="preserve">        CLR  P1.2                 ; latch low nibble</w:t>
+        <w:t xml:space="preserve">        </w:t>
+      </w:r>
+      <w:proofErr w:type="gramStart"/>
+      <w:r>
+        <w:rPr>
+          <w:rFonts w:ascii="Consolas" w:eastAsia="Times New Roman" w:hAnsi="Consolas" w:cs="Courier New"/>
+          <w:color w:val="000000"/>
+          <w:sz w:val="20"/>
+          <w:szCs w:val="20"/>
+          <w:lang w:val="en-US"/>
+        </w:rPr>
+        <w:t>CLR  P1.2</w:t>
+      </w:r>
+      <w:proofErr w:type="gramEnd"/>
+      <w:r>
+        <w:rPr>
+          <w:rFonts w:ascii="Consolas" w:eastAsia="Times New Roman" w:hAnsi="Consolas" w:cs="Courier New"/>
+          <w:color w:val="000000"/>
+          <w:sz w:val="20"/>
+          <w:szCs w:val="20"/>
+          <w:lang w:val="en-US"/>
+        </w:rPr>
+        <w:t xml:space="preserve">                 ; latch low nibble</w:t>
       </w:r>
     </w:p>
     <w:p>
@@ -6701,15 +7692,27 @@
           <w:lang w:val="en-US"/>
         </w:rPr>
       </w:pPr>
-      <w:r>
-        <w:rPr>
-          <w:rFonts w:ascii="Consolas" w:eastAsia="Times New Roman" w:hAnsi="Consolas" w:cs="Courier New"/>
-          <w:color w:val="000000"/>
-          <w:sz w:val="20"/>
-          <w:szCs w:val="20"/>
-          <w:lang w:val="en-US"/>
-        </w:rPr>
-        <w:t>delay:</w:t>
+      <w:proofErr w:type="gramStart"/>
+      <w:r>
+        <w:rPr>
+          <w:rFonts w:ascii="Consolas" w:eastAsia="Times New Roman" w:hAnsi="Consolas" w:cs="Courier New"/>
+          <w:color w:val="000000"/>
+          <w:sz w:val="20"/>
+          <w:szCs w:val="20"/>
+          <w:lang w:val="en-US"/>
+        </w:rPr>
+        <w:t>delay</w:t>
+      </w:r>
+      <w:proofErr w:type="gramEnd"/>
+      <w:r>
+        <w:rPr>
+          <w:rFonts w:ascii="Consolas" w:eastAsia="Times New Roman" w:hAnsi="Consolas" w:cs="Courier New"/>
+          <w:color w:val="000000"/>
+          <w:sz w:val="20"/>
+          <w:szCs w:val="20"/>
+          <w:lang w:val="en-US"/>
+        </w:rPr>
+        <w:t>:</w:t>
       </w:r>
     </w:p>
     <w:p>
@@ -6755,18 +7758,449 @@
           <w:szCs w:val="20"/>
           <w:lang w:val="en-US"/>
         </w:rPr>
-        <w:t xml:space="preserve">    DJNZ R0, $</w:t>
-      </w:r>
-    </w:p>
-    <w:p>
-      <w:pPr>
-        <w:spacing w:after="0" w:line="240" w:lineRule="auto"/>
-        <w:jc w:val="both"/>
-        <w:rPr>
-          <w:rFonts w:ascii="Consolas" w:eastAsia="Times New Roman" w:hAnsi="Consolas" w:cs="Courier New"/>
-          <w:color w:val="000000"/>
-          <w:sz w:val="20"/>
-          <w:szCs w:val="20"/>
+        <w:t xml:space="preserve">    </w:t>
+      </w:r>
+      <w:r>
+        <w:rPr>
+          <w:rFonts w:ascii="Consolas" w:eastAsia="Times New Roman" w:hAnsi="Consolas" w:cs="Courier New"/>
+          <w:color w:val="000000"/>
+          <w:sz w:val="20"/>
+          <w:szCs w:val="20"/>
+          <w:lang w:val="en-US"/>
+        </w:rPr>
+        <w:tab/>
+        <w:t>DJNZ R0, $</w:t>
+      </w:r>
+    </w:p>
+    <w:p>
+      <w:pPr>
+        <w:spacing w:after="0" w:line="240" w:lineRule="auto"/>
+        <w:jc w:val="both"/>
+        <w:rPr>
+          <w:rFonts w:ascii="Consolas" w:eastAsia="Times New Roman" w:hAnsi="Consolas" w:cs="Courier New"/>
+          <w:color w:val="000000"/>
+          <w:sz w:val="20"/>
+          <w:szCs w:val="20"/>
+          <w:lang w:val="en-US"/>
+        </w:rPr>
+      </w:pPr>
+      <w:r>
+        <w:rPr>
+          <w:rFonts w:ascii="Consolas" w:eastAsia="Times New Roman" w:hAnsi="Consolas" w:cs="Courier New"/>
+          <w:color w:val="000000"/>
+          <w:sz w:val="20"/>
+          <w:szCs w:val="20"/>
+          <w:lang w:val="en-US"/>
+        </w:rPr>
+        <w:tab/>
+      </w:r>
+      <w:r>
+        <w:rPr>
+          <w:rFonts w:ascii="Consolas" w:eastAsia="Times New Roman" w:hAnsi="Consolas" w:cs="Courier New"/>
+          <w:color w:val="000000"/>
+          <w:sz w:val="20"/>
+          <w:szCs w:val="20"/>
+          <w:lang w:val="en-US"/>
+        </w:rPr>
+        <w:tab/>
+        <w:t>RET</w:t>
+      </w:r>
+    </w:p>
+    <w:p>
+      <w:pPr>
+        <w:spacing w:after="0" w:line="240" w:lineRule="auto"/>
+        <w:jc w:val="both"/>
+        <w:rPr>
+          <w:rFonts w:ascii="Consolas" w:eastAsia="Times New Roman" w:hAnsi="Consolas" w:cs="Courier New"/>
+          <w:color w:val="000000"/>
+          <w:sz w:val="20"/>
+          <w:szCs w:val="20"/>
+          <w:lang w:val="en-US"/>
+        </w:rPr>
+      </w:pPr>
+    </w:p>
+    <w:p>
+      <w:pPr>
+        <w:spacing w:after="0" w:line="240" w:lineRule="auto"/>
+        <w:jc w:val="both"/>
+        <w:rPr>
+          <w:rFonts w:ascii="Consolas" w:eastAsia="Times New Roman" w:hAnsi="Consolas" w:cs="Courier New"/>
+          <w:color w:val="000000"/>
+          <w:sz w:val="20"/>
+          <w:szCs w:val="20"/>
+          <w:lang w:val="en-US"/>
+        </w:rPr>
+      </w:pPr>
+      <w:r>
+        <w:rPr>
+          <w:rFonts w:ascii="Consolas" w:eastAsia="Times New Roman" w:hAnsi="Consolas" w:cs="Courier New"/>
+          <w:color w:val="000000"/>
+          <w:sz w:val="20"/>
+          <w:szCs w:val="20"/>
+          <w:lang w:val="en-US"/>
+        </w:rPr>
+        <w:t>setLine2:</w:t>
+      </w:r>
+    </w:p>
+    <w:p>
+      <w:pPr>
+        <w:spacing w:after="0" w:line="240" w:lineRule="auto"/>
+        <w:jc w:val="both"/>
+        <w:rPr>
+          <w:rFonts w:ascii="Consolas" w:eastAsia="Times New Roman" w:hAnsi="Consolas" w:cs="Courier New"/>
+          <w:color w:val="000000"/>
+          <w:sz w:val="20"/>
+          <w:szCs w:val="20"/>
+          <w:lang w:val="en-US"/>
+        </w:rPr>
+      </w:pPr>
+      <w:r>
+        <w:rPr>
+          <w:rFonts w:ascii="Consolas" w:eastAsia="Times New Roman" w:hAnsi="Consolas" w:cs="Courier New"/>
+          <w:color w:val="000000"/>
+          <w:sz w:val="20"/>
+          <w:szCs w:val="20"/>
+          <w:lang w:val="en-US"/>
+        </w:rPr>
+        <w:tab/>
+      </w:r>
+      <w:r>
+        <w:rPr>
+          <w:rFonts w:ascii="Consolas" w:eastAsia="Times New Roman" w:hAnsi="Consolas" w:cs="Courier New"/>
+          <w:color w:val="000000"/>
+          <w:sz w:val="20"/>
+          <w:szCs w:val="20"/>
+          <w:lang w:val="en-US"/>
+        </w:rPr>
+        <w:tab/>
+        <w:t xml:space="preserve">CLR </w:t>
+      </w:r>
+      <w:proofErr w:type="gramStart"/>
+      <w:r>
+        <w:rPr>
+          <w:rFonts w:ascii="Consolas" w:eastAsia="Times New Roman" w:hAnsi="Consolas" w:cs="Courier New"/>
+          <w:color w:val="000000"/>
+          <w:sz w:val="20"/>
+          <w:szCs w:val="20"/>
+          <w:lang w:val="en-US"/>
+        </w:rPr>
+        <w:t>P1.3 ;</w:t>
+      </w:r>
+      <w:proofErr w:type="gramEnd"/>
+      <w:r>
+        <w:rPr>
+          <w:rFonts w:ascii="Consolas" w:eastAsia="Times New Roman" w:hAnsi="Consolas" w:cs="Courier New"/>
+          <w:color w:val="000000"/>
+          <w:sz w:val="20"/>
+          <w:szCs w:val="20"/>
+          <w:lang w:val="en-US"/>
+        </w:rPr>
+        <w:t xml:space="preserve"> RS = 0 (command)</w:t>
+      </w:r>
+    </w:p>
+    <w:p>
+      <w:pPr>
+        <w:spacing w:after="0" w:line="240" w:lineRule="auto"/>
+        <w:jc w:val="both"/>
+        <w:rPr>
+          <w:rFonts w:ascii="Consolas" w:eastAsia="Times New Roman" w:hAnsi="Consolas" w:cs="Courier New"/>
+          <w:color w:val="000000"/>
+          <w:sz w:val="20"/>
+          <w:szCs w:val="20"/>
+          <w:lang w:val="en-US"/>
+        </w:rPr>
+      </w:pPr>
+      <w:r>
+        <w:rPr>
+          <w:rFonts w:ascii="Consolas" w:eastAsia="Times New Roman" w:hAnsi="Consolas" w:cs="Courier New"/>
+          <w:color w:val="000000"/>
+          <w:sz w:val="20"/>
+          <w:szCs w:val="20"/>
+          <w:lang w:val="en-US"/>
+        </w:rPr>
+        <w:tab/>
+      </w:r>
+      <w:r>
+        <w:rPr>
+          <w:rFonts w:ascii="Consolas" w:eastAsia="Times New Roman" w:hAnsi="Consolas" w:cs="Courier New"/>
+          <w:color w:val="000000"/>
+          <w:sz w:val="20"/>
+          <w:szCs w:val="20"/>
+          <w:lang w:val="en-US"/>
+        </w:rPr>
+        <w:tab/>
+      </w:r>
+    </w:p>
+    <w:p>
+      <w:pPr>
+        <w:spacing w:after="0" w:line="240" w:lineRule="auto"/>
+        <w:jc w:val="both"/>
+        <w:rPr>
+          <w:rFonts w:ascii="Consolas" w:eastAsia="Times New Roman" w:hAnsi="Consolas" w:cs="Courier New"/>
+          <w:color w:val="000000"/>
+          <w:sz w:val="20"/>
+          <w:szCs w:val="20"/>
+          <w:lang w:val="en-US"/>
+        </w:rPr>
+      </w:pPr>
+      <w:r>
+        <w:rPr>
+          <w:rFonts w:ascii="Consolas" w:eastAsia="Times New Roman" w:hAnsi="Consolas" w:cs="Courier New"/>
+          <w:color w:val="000000"/>
+          <w:sz w:val="20"/>
+          <w:szCs w:val="20"/>
+          <w:lang w:val="en-US"/>
+        </w:rPr>
+        <w:tab/>
+      </w:r>
+      <w:r>
+        <w:rPr>
+          <w:rFonts w:ascii="Consolas" w:eastAsia="Times New Roman" w:hAnsi="Consolas" w:cs="Courier New"/>
+          <w:color w:val="000000"/>
+          <w:sz w:val="20"/>
+          <w:szCs w:val="20"/>
+          <w:lang w:val="en-US"/>
+        </w:rPr>
+        <w:tab/>
+        <w:t>; HIGH 1100</w:t>
+      </w:r>
+    </w:p>
+    <w:p>
+      <w:pPr>
+        <w:spacing w:after="0" w:line="240" w:lineRule="auto"/>
+        <w:jc w:val="both"/>
+        <w:rPr>
+          <w:rFonts w:ascii="Consolas" w:eastAsia="Times New Roman" w:hAnsi="Consolas" w:cs="Courier New"/>
+          <w:color w:val="000000"/>
+          <w:sz w:val="20"/>
+          <w:szCs w:val="20"/>
+          <w:lang w:val="en-US"/>
+        </w:rPr>
+      </w:pPr>
+      <w:r>
+        <w:rPr>
+          <w:rFonts w:ascii="Consolas" w:eastAsia="Times New Roman" w:hAnsi="Consolas" w:cs="Courier New"/>
+          <w:color w:val="000000"/>
+          <w:sz w:val="20"/>
+          <w:szCs w:val="20"/>
+          <w:lang w:val="en-US"/>
+        </w:rPr>
+        <w:tab/>
+      </w:r>
+      <w:r>
+        <w:rPr>
+          <w:rFonts w:ascii="Consolas" w:eastAsia="Times New Roman" w:hAnsi="Consolas" w:cs="Courier New"/>
+          <w:color w:val="000000"/>
+          <w:sz w:val="20"/>
+          <w:szCs w:val="20"/>
+          <w:lang w:val="en-US"/>
+        </w:rPr>
+        <w:tab/>
+        <w:t>SETB P1.7</w:t>
+      </w:r>
+    </w:p>
+    <w:p>
+      <w:pPr>
+        <w:spacing w:after="0" w:line="240" w:lineRule="auto"/>
+        <w:jc w:val="both"/>
+        <w:rPr>
+          <w:rFonts w:ascii="Consolas" w:eastAsia="Times New Roman" w:hAnsi="Consolas" w:cs="Courier New"/>
+          <w:color w:val="000000"/>
+          <w:sz w:val="20"/>
+          <w:szCs w:val="20"/>
+          <w:lang w:val="en-US"/>
+        </w:rPr>
+      </w:pPr>
+      <w:r>
+        <w:rPr>
+          <w:rFonts w:ascii="Consolas" w:eastAsia="Times New Roman" w:hAnsi="Consolas" w:cs="Courier New"/>
+          <w:color w:val="000000"/>
+          <w:sz w:val="20"/>
+          <w:szCs w:val="20"/>
+          <w:lang w:val="en-US"/>
+        </w:rPr>
+        <w:tab/>
+      </w:r>
+      <w:r>
+        <w:rPr>
+          <w:rFonts w:ascii="Consolas" w:eastAsia="Times New Roman" w:hAnsi="Consolas" w:cs="Courier New"/>
+          <w:color w:val="000000"/>
+          <w:sz w:val="20"/>
+          <w:szCs w:val="20"/>
+          <w:lang w:val="en-US"/>
+        </w:rPr>
+        <w:tab/>
+        <w:t>SETB P1.6</w:t>
+      </w:r>
+    </w:p>
+    <w:p>
+      <w:pPr>
+        <w:spacing w:after="0" w:line="240" w:lineRule="auto"/>
+        <w:jc w:val="both"/>
+        <w:rPr>
+          <w:rFonts w:ascii="Consolas" w:eastAsia="Times New Roman" w:hAnsi="Consolas" w:cs="Courier New"/>
+          <w:color w:val="000000"/>
+          <w:sz w:val="20"/>
+          <w:szCs w:val="20"/>
+          <w:lang w:val="en-US"/>
+        </w:rPr>
+      </w:pPr>
+      <w:r>
+        <w:rPr>
+          <w:rFonts w:ascii="Consolas" w:eastAsia="Times New Roman" w:hAnsi="Consolas" w:cs="Courier New"/>
+          <w:color w:val="000000"/>
+          <w:sz w:val="20"/>
+          <w:szCs w:val="20"/>
+          <w:lang w:val="en-US"/>
+        </w:rPr>
+        <w:tab/>
+      </w:r>
+      <w:r>
+        <w:rPr>
+          <w:rFonts w:ascii="Consolas" w:eastAsia="Times New Roman" w:hAnsi="Consolas" w:cs="Courier New"/>
+          <w:color w:val="000000"/>
+          <w:sz w:val="20"/>
+          <w:szCs w:val="20"/>
+          <w:lang w:val="en-US"/>
+        </w:rPr>
+        <w:tab/>
+      </w:r>
+      <w:proofErr w:type="gramStart"/>
+      <w:r>
+        <w:rPr>
+          <w:rFonts w:ascii="Consolas" w:eastAsia="Times New Roman" w:hAnsi="Consolas" w:cs="Courier New"/>
+          <w:color w:val="000000"/>
+          <w:sz w:val="20"/>
+          <w:szCs w:val="20"/>
+          <w:lang w:val="en-US"/>
+        </w:rPr>
+        <w:t>CLR  P1.5</w:t>
+      </w:r>
+      <w:proofErr w:type="gramEnd"/>
+    </w:p>
+    <w:p>
+      <w:pPr>
+        <w:spacing w:after="0" w:line="240" w:lineRule="auto"/>
+        <w:jc w:val="both"/>
+        <w:rPr>
+          <w:rFonts w:ascii="Consolas" w:eastAsia="Times New Roman" w:hAnsi="Consolas" w:cs="Courier New"/>
+          <w:color w:val="000000"/>
+          <w:sz w:val="20"/>
+          <w:szCs w:val="20"/>
+          <w:lang w:val="en-US"/>
+        </w:rPr>
+      </w:pPr>
+      <w:r>
+        <w:rPr>
+          <w:rFonts w:ascii="Consolas" w:eastAsia="Times New Roman" w:hAnsi="Consolas" w:cs="Courier New"/>
+          <w:color w:val="000000"/>
+          <w:sz w:val="20"/>
+          <w:szCs w:val="20"/>
+          <w:lang w:val="en-US"/>
+        </w:rPr>
+        <w:tab/>
+      </w:r>
+      <w:r>
+        <w:rPr>
+          <w:rFonts w:ascii="Consolas" w:eastAsia="Times New Roman" w:hAnsi="Consolas" w:cs="Courier New"/>
+          <w:color w:val="000000"/>
+          <w:sz w:val="20"/>
+          <w:szCs w:val="20"/>
+          <w:lang w:val="en-US"/>
+        </w:rPr>
+        <w:tab/>
+      </w:r>
+      <w:proofErr w:type="gramStart"/>
+      <w:r>
+        <w:rPr>
+          <w:rFonts w:ascii="Consolas" w:eastAsia="Times New Roman" w:hAnsi="Consolas" w:cs="Courier New"/>
+          <w:color w:val="000000"/>
+          <w:sz w:val="20"/>
+          <w:szCs w:val="20"/>
+          <w:lang w:val="en-US"/>
+        </w:rPr>
+        <w:t>CLR  P1.4</w:t>
+      </w:r>
+      <w:proofErr w:type="gramEnd"/>
+    </w:p>
+    <w:p>
+      <w:pPr>
+        <w:spacing w:after="0" w:line="240" w:lineRule="auto"/>
+        <w:jc w:val="both"/>
+        <w:rPr>
+          <w:rFonts w:ascii="Consolas" w:eastAsia="Times New Roman" w:hAnsi="Consolas" w:cs="Courier New"/>
+          <w:color w:val="000000"/>
+          <w:sz w:val="20"/>
+          <w:szCs w:val="20"/>
+          <w:lang w:val="en-US"/>
+        </w:rPr>
+      </w:pPr>
+      <w:r>
+        <w:rPr>
+          <w:rFonts w:ascii="Consolas" w:eastAsia="Times New Roman" w:hAnsi="Consolas" w:cs="Courier New"/>
+          <w:color w:val="000000"/>
+          <w:sz w:val="20"/>
+          <w:szCs w:val="20"/>
+          <w:lang w:val="en-US"/>
+        </w:rPr>
+        <w:tab/>
+      </w:r>
+      <w:r>
+        <w:rPr>
+          <w:rFonts w:ascii="Consolas" w:eastAsia="Times New Roman" w:hAnsi="Consolas" w:cs="Courier New"/>
+          <w:color w:val="000000"/>
+          <w:sz w:val="20"/>
+          <w:szCs w:val="20"/>
+          <w:lang w:val="en-US"/>
+        </w:rPr>
+        <w:tab/>
+        <w:t>; SEND</w:t>
+      </w:r>
+    </w:p>
+    <w:p>
+      <w:pPr>
+        <w:spacing w:after="0" w:line="240" w:lineRule="auto"/>
+        <w:jc w:val="both"/>
+        <w:rPr>
+          <w:rFonts w:ascii="Consolas" w:eastAsia="Times New Roman" w:hAnsi="Consolas" w:cs="Courier New"/>
+          <w:color w:val="000000"/>
+          <w:sz w:val="20"/>
+          <w:szCs w:val="20"/>
+          <w:lang w:val="en-US"/>
+        </w:rPr>
+      </w:pPr>
+      <w:r>
+        <w:rPr>
+          <w:rFonts w:ascii="Consolas" w:eastAsia="Times New Roman" w:hAnsi="Consolas" w:cs="Courier New"/>
+          <w:color w:val="000000"/>
+          <w:sz w:val="20"/>
+          <w:szCs w:val="20"/>
+          <w:lang w:val="en-US"/>
+        </w:rPr>
+        <w:tab/>
+      </w:r>
+      <w:r>
+        <w:rPr>
+          <w:rFonts w:ascii="Consolas" w:eastAsia="Times New Roman" w:hAnsi="Consolas" w:cs="Courier New"/>
+          <w:color w:val="000000"/>
+          <w:sz w:val="20"/>
+          <w:szCs w:val="20"/>
+          <w:lang w:val="en-US"/>
+        </w:rPr>
+        <w:tab/>
+        <w:t>SETB P1.2</w:t>
+      </w:r>
+    </w:p>
+    <w:p>
+      <w:pPr>
+        <w:spacing w:after="0" w:line="240" w:lineRule="auto"/>
+        <w:jc w:val="both"/>
+        <w:rPr>
+          <w:rFonts w:ascii="Consolas" w:eastAsia="Times New Roman" w:hAnsi="Consolas" w:cs="Courier New"/>
+          <w:color w:val="000000"/>
+          <w:sz w:val="20"/>
+          <w:szCs w:val="20"/>
+          <w:lang w:val="en-US"/>
         </w:rPr>
       </w:pPr>
       <w:r>
@@ -6779,15 +8213,520 @@
         </w:rPr>
         <w:t xml:space="preserve">        </w:t>
       </w:r>
-      <w:r>
-        <w:rPr>
-          <w:rFonts w:ascii="Consolas" w:eastAsia="Times New Roman" w:hAnsi="Consolas" w:cs="Courier New"/>
-          <w:color w:val="000000"/>
-          <w:sz w:val="20"/>
-          <w:szCs w:val="20"/>
+      <w:proofErr w:type="gramStart"/>
+      <w:r>
+        <w:rPr>
+          <w:rFonts w:ascii="Consolas" w:eastAsia="Times New Roman" w:hAnsi="Consolas" w:cs="Courier New"/>
+          <w:color w:val="000000"/>
+          <w:sz w:val="20"/>
+          <w:szCs w:val="20"/>
+          <w:lang w:val="en-US"/>
+        </w:rPr>
+        <w:t>CLR  P1.2</w:t>
+      </w:r>
+      <w:proofErr w:type="gramEnd"/>
+    </w:p>
+    <w:p>
+      <w:pPr>
+        <w:spacing w:after="0" w:line="240" w:lineRule="auto"/>
+        <w:jc w:val="both"/>
+        <w:rPr>
+          <w:rFonts w:ascii="Consolas" w:eastAsia="Times New Roman" w:hAnsi="Consolas" w:cs="Courier New"/>
+          <w:color w:val="000000"/>
+          <w:sz w:val="20"/>
+          <w:szCs w:val="20"/>
+          <w:lang w:val="en-US"/>
+        </w:rPr>
+      </w:pPr>
+      <w:r>
+        <w:rPr>
+          <w:rFonts w:ascii="Consolas" w:eastAsia="Times New Roman" w:hAnsi="Consolas" w:cs="Courier New"/>
+          <w:color w:val="000000"/>
+          <w:sz w:val="20"/>
+          <w:szCs w:val="20"/>
+          <w:lang w:val="en-US"/>
+        </w:rPr>
+        <w:tab/>
+      </w:r>
+      <w:r>
+        <w:rPr>
+          <w:rFonts w:ascii="Consolas" w:eastAsia="Times New Roman" w:hAnsi="Consolas" w:cs="Courier New"/>
+          <w:color w:val="000000"/>
+          <w:sz w:val="20"/>
+          <w:szCs w:val="20"/>
+          <w:lang w:val="en-US"/>
+        </w:rPr>
+        <w:tab/>
+        <w:t>; LOW 0000</w:t>
+      </w:r>
+    </w:p>
+    <w:p>
+      <w:pPr>
+        <w:spacing w:after="0" w:line="240" w:lineRule="auto"/>
+        <w:jc w:val="both"/>
+        <w:rPr>
+          <w:rFonts w:ascii="Consolas" w:eastAsia="Times New Roman" w:hAnsi="Consolas" w:cs="Courier New"/>
+          <w:color w:val="000000"/>
+          <w:sz w:val="20"/>
+          <w:szCs w:val="20"/>
+          <w:lang w:val="en-US"/>
+        </w:rPr>
+      </w:pPr>
+      <w:r>
+        <w:rPr>
+          <w:rFonts w:ascii="Consolas" w:eastAsia="Times New Roman" w:hAnsi="Consolas" w:cs="Courier New"/>
+          <w:color w:val="000000"/>
+          <w:sz w:val="20"/>
+          <w:szCs w:val="20"/>
+          <w:lang w:val="en-US"/>
+        </w:rPr>
+        <w:tab/>
+      </w:r>
+      <w:r>
+        <w:rPr>
+          <w:rFonts w:ascii="Consolas" w:eastAsia="Times New Roman" w:hAnsi="Consolas" w:cs="Courier New"/>
+          <w:color w:val="000000"/>
+          <w:sz w:val="20"/>
+          <w:szCs w:val="20"/>
+          <w:lang w:val="en-US"/>
+        </w:rPr>
+        <w:tab/>
+      </w:r>
+      <w:proofErr w:type="gramStart"/>
+      <w:r>
+        <w:rPr>
+          <w:rFonts w:ascii="Consolas" w:eastAsia="Times New Roman" w:hAnsi="Consolas" w:cs="Courier New"/>
+          <w:color w:val="000000"/>
+          <w:sz w:val="20"/>
+          <w:szCs w:val="20"/>
+          <w:lang w:val="en-US"/>
+        </w:rPr>
+        <w:t>CLR  P1.7</w:t>
+      </w:r>
+      <w:proofErr w:type="gramEnd"/>
+    </w:p>
+    <w:p>
+      <w:pPr>
+        <w:spacing w:after="0" w:line="240" w:lineRule="auto"/>
+        <w:jc w:val="both"/>
+        <w:rPr>
+          <w:rFonts w:ascii="Consolas" w:eastAsia="Times New Roman" w:hAnsi="Consolas" w:cs="Courier New"/>
+          <w:color w:val="000000"/>
+          <w:sz w:val="20"/>
+          <w:szCs w:val="20"/>
+          <w:lang w:val="en-US"/>
+        </w:rPr>
+      </w:pPr>
+      <w:r>
+        <w:rPr>
+          <w:rFonts w:ascii="Consolas" w:eastAsia="Times New Roman" w:hAnsi="Consolas" w:cs="Courier New"/>
+          <w:color w:val="000000"/>
+          <w:sz w:val="20"/>
+          <w:szCs w:val="20"/>
+          <w:lang w:val="en-US"/>
+        </w:rPr>
+        <w:tab/>
+      </w:r>
+      <w:r>
+        <w:rPr>
+          <w:rFonts w:ascii="Consolas" w:eastAsia="Times New Roman" w:hAnsi="Consolas" w:cs="Courier New"/>
+          <w:color w:val="000000"/>
+          <w:sz w:val="20"/>
+          <w:szCs w:val="20"/>
+          <w:lang w:val="en-US"/>
+        </w:rPr>
+        <w:tab/>
+      </w:r>
+      <w:proofErr w:type="gramStart"/>
+      <w:r>
+        <w:rPr>
+          <w:rFonts w:ascii="Consolas" w:eastAsia="Times New Roman" w:hAnsi="Consolas" w:cs="Courier New"/>
+          <w:color w:val="000000"/>
+          <w:sz w:val="20"/>
+          <w:szCs w:val="20"/>
+          <w:lang w:val="en-US"/>
+        </w:rPr>
+        <w:t>CLR  P1.6</w:t>
+      </w:r>
+      <w:proofErr w:type="gramEnd"/>
+    </w:p>
+    <w:p>
+      <w:pPr>
+        <w:spacing w:after="0" w:line="240" w:lineRule="auto"/>
+        <w:jc w:val="both"/>
+        <w:rPr>
+          <w:rFonts w:ascii="Consolas" w:eastAsia="Times New Roman" w:hAnsi="Consolas" w:cs="Courier New"/>
+          <w:color w:val="000000"/>
+          <w:sz w:val="20"/>
+          <w:szCs w:val="20"/>
+          <w:lang w:val="en-US"/>
+        </w:rPr>
+      </w:pPr>
+      <w:r>
+        <w:rPr>
+          <w:rFonts w:ascii="Consolas" w:eastAsia="Times New Roman" w:hAnsi="Consolas" w:cs="Courier New"/>
+          <w:color w:val="000000"/>
+          <w:sz w:val="20"/>
+          <w:szCs w:val="20"/>
+          <w:lang w:val="en-US"/>
+        </w:rPr>
+        <w:tab/>
+      </w:r>
+      <w:r>
+        <w:rPr>
+          <w:rFonts w:ascii="Consolas" w:eastAsia="Times New Roman" w:hAnsi="Consolas" w:cs="Courier New"/>
+          <w:color w:val="000000"/>
+          <w:sz w:val="20"/>
+          <w:szCs w:val="20"/>
+          <w:lang w:val="en-US"/>
+        </w:rPr>
+        <w:tab/>
+      </w:r>
+      <w:proofErr w:type="gramStart"/>
+      <w:r>
+        <w:rPr>
+          <w:rFonts w:ascii="Consolas" w:eastAsia="Times New Roman" w:hAnsi="Consolas" w:cs="Courier New"/>
+          <w:color w:val="000000"/>
+          <w:sz w:val="20"/>
+          <w:szCs w:val="20"/>
+          <w:lang w:val="en-US"/>
+        </w:rPr>
+        <w:t>CLR  P1.5</w:t>
+      </w:r>
+      <w:proofErr w:type="gramEnd"/>
+    </w:p>
+    <w:p>
+      <w:pPr>
+        <w:spacing w:after="0" w:line="240" w:lineRule="auto"/>
+        <w:jc w:val="both"/>
+        <w:rPr>
+          <w:rFonts w:ascii="Consolas" w:eastAsia="Times New Roman" w:hAnsi="Consolas" w:cs="Courier New"/>
+          <w:color w:val="000000"/>
+          <w:sz w:val="20"/>
+          <w:szCs w:val="20"/>
+          <w:lang w:val="en-US"/>
+        </w:rPr>
+      </w:pPr>
+      <w:r>
+        <w:rPr>
+          <w:rFonts w:ascii="Consolas" w:eastAsia="Times New Roman" w:hAnsi="Consolas" w:cs="Courier New"/>
+          <w:color w:val="000000"/>
+          <w:sz w:val="20"/>
+          <w:szCs w:val="20"/>
+          <w:lang w:val="en-US"/>
+        </w:rPr>
+        <w:tab/>
+      </w:r>
+      <w:r>
+        <w:rPr>
+          <w:rFonts w:ascii="Consolas" w:eastAsia="Times New Roman" w:hAnsi="Consolas" w:cs="Courier New"/>
+          <w:color w:val="000000"/>
+          <w:sz w:val="20"/>
+          <w:szCs w:val="20"/>
+          <w:lang w:val="en-US"/>
+        </w:rPr>
+        <w:tab/>
+      </w:r>
+      <w:proofErr w:type="gramStart"/>
+      <w:r>
+        <w:rPr>
+          <w:rFonts w:ascii="Consolas" w:eastAsia="Times New Roman" w:hAnsi="Consolas" w:cs="Courier New"/>
+          <w:color w:val="000000"/>
+          <w:sz w:val="20"/>
+          <w:szCs w:val="20"/>
+          <w:lang w:val="en-US"/>
+        </w:rPr>
+        <w:t>CLR  P1.4</w:t>
+      </w:r>
+      <w:proofErr w:type="gramEnd"/>
+    </w:p>
+    <w:p>
+      <w:pPr>
+        <w:spacing w:after="0" w:line="240" w:lineRule="auto"/>
+        <w:jc w:val="both"/>
+        <w:rPr>
+          <w:rFonts w:ascii="Consolas" w:eastAsia="Times New Roman" w:hAnsi="Consolas" w:cs="Courier New"/>
+          <w:color w:val="000000"/>
+          <w:sz w:val="20"/>
+          <w:szCs w:val="20"/>
+          <w:lang w:val="en-US"/>
+        </w:rPr>
+      </w:pPr>
+      <w:r>
+        <w:rPr>
+          <w:rFonts w:ascii="Consolas" w:eastAsia="Times New Roman" w:hAnsi="Consolas" w:cs="Courier New"/>
+          <w:color w:val="000000"/>
+          <w:sz w:val="20"/>
+          <w:szCs w:val="20"/>
+          <w:lang w:val="en-US"/>
+        </w:rPr>
+        <w:tab/>
+      </w:r>
+      <w:r>
+        <w:rPr>
+          <w:rFonts w:ascii="Consolas" w:eastAsia="Times New Roman" w:hAnsi="Consolas" w:cs="Courier New"/>
+          <w:color w:val="000000"/>
+          <w:sz w:val="20"/>
+          <w:szCs w:val="20"/>
+          <w:lang w:val="en-US"/>
+        </w:rPr>
+        <w:tab/>
+        <w:t>; SEND</w:t>
+      </w:r>
+    </w:p>
+    <w:p>
+      <w:pPr>
+        <w:spacing w:after="0" w:line="240" w:lineRule="auto"/>
+        <w:jc w:val="both"/>
+        <w:rPr>
+          <w:rFonts w:ascii="Consolas" w:eastAsia="Times New Roman" w:hAnsi="Consolas" w:cs="Courier New"/>
+          <w:color w:val="000000"/>
+          <w:sz w:val="20"/>
+          <w:szCs w:val="20"/>
+          <w:lang w:val="en-US"/>
+        </w:rPr>
+      </w:pPr>
+      <w:r>
+        <w:rPr>
+          <w:rFonts w:ascii="Consolas" w:eastAsia="Times New Roman" w:hAnsi="Consolas" w:cs="Courier New"/>
+          <w:color w:val="000000"/>
+          <w:sz w:val="20"/>
+          <w:szCs w:val="20"/>
+          <w:lang w:val="en-US"/>
+        </w:rPr>
+        <w:tab/>
+      </w:r>
+      <w:r>
+        <w:rPr>
+          <w:rFonts w:ascii="Consolas" w:eastAsia="Times New Roman" w:hAnsi="Consolas" w:cs="Courier New"/>
+          <w:color w:val="000000"/>
+          <w:sz w:val="20"/>
+          <w:szCs w:val="20"/>
+          <w:lang w:val="en-US"/>
+        </w:rPr>
+        <w:tab/>
+        <w:t>SETB P1.2</w:t>
+      </w:r>
+    </w:p>
+    <w:p>
+      <w:pPr>
+        <w:spacing w:after="0" w:line="240" w:lineRule="auto"/>
+        <w:jc w:val="both"/>
+        <w:rPr>
+          <w:rFonts w:ascii="Consolas" w:eastAsia="Times New Roman" w:hAnsi="Consolas" w:cs="Courier New"/>
+          <w:color w:val="000000"/>
+          <w:sz w:val="20"/>
+          <w:szCs w:val="20"/>
+          <w:lang w:val="en-US"/>
+        </w:rPr>
+      </w:pPr>
+      <w:r>
+        <w:rPr>
+          <w:rFonts w:ascii="Consolas" w:eastAsia="Times New Roman" w:hAnsi="Consolas" w:cs="Courier New"/>
+          <w:color w:val="000000"/>
+          <w:sz w:val="20"/>
+          <w:szCs w:val="20"/>
+          <w:lang w:val="en-US"/>
+        </w:rPr>
+        <w:t xml:space="preserve">        </w:t>
+      </w:r>
+      <w:proofErr w:type="gramStart"/>
+      <w:r>
+        <w:rPr>
+          <w:rFonts w:ascii="Consolas" w:eastAsia="Times New Roman" w:hAnsi="Consolas" w:cs="Courier New"/>
+          <w:color w:val="000000"/>
+          <w:sz w:val="20"/>
+          <w:szCs w:val="20"/>
+          <w:lang w:val="en-US"/>
+        </w:rPr>
+        <w:t>CLR  P1.2</w:t>
+      </w:r>
+      <w:proofErr w:type="gramEnd"/>
+    </w:p>
+    <w:p>
+      <w:pPr>
+        <w:spacing w:after="0" w:line="240" w:lineRule="auto"/>
+        <w:jc w:val="both"/>
+        <w:rPr>
+          <w:rFonts w:ascii="Consolas" w:eastAsia="Times New Roman" w:hAnsi="Consolas" w:cs="Courier New"/>
+          <w:color w:val="000000"/>
+          <w:sz w:val="20"/>
+          <w:szCs w:val="20"/>
+          <w:lang w:val="en-US"/>
+        </w:rPr>
+      </w:pPr>
+    </w:p>
+    <w:p>
+      <w:pPr>
+        <w:spacing w:after="0" w:line="240" w:lineRule="auto"/>
+        <w:jc w:val="both"/>
+        <w:rPr>
+          <w:rFonts w:ascii="Consolas" w:eastAsia="Times New Roman" w:hAnsi="Consolas" w:cs="Courier New"/>
+          <w:color w:val="000000"/>
+          <w:sz w:val="20"/>
+          <w:szCs w:val="20"/>
+        </w:rPr>
+      </w:pPr>
+      <w:r>
+        <w:rPr>
+          <w:rFonts w:ascii="Consolas" w:eastAsia="Times New Roman" w:hAnsi="Consolas" w:cs="Courier New"/>
+          <w:color w:val="000000"/>
+          <w:sz w:val="20"/>
+          <w:szCs w:val="20"/>
+          <w:lang w:val="en-US"/>
+        </w:rPr>
+        <w:tab/>
+      </w:r>
+      <w:r>
+        <w:rPr>
+          <w:rFonts w:ascii="Consolas" w:eastAsia="Times New Roman" w:hAnsi="Consolas" w:cs="Courier New"/>
+          <w:color w:val="000000"/>
+          <w:sz w:val="20"/>
+          <w:szCs w:val="20"/>
+          <w:lang w:val="en-US"/>
+        </w:rPr>
+        <w:tab/>
+        <w:t>CALL</w:t>
+      </w:r>
+      <w:r>
+        <w:rPr>
+          <w:rFonts w:ascii="Consolas" w:eastAsia="Times New Roman" w:hAnsi="Consolas" w:cs="Courier New"/>
+          <w:color w:val="000000"/>
+          <w:sz w:val="20"/>
+          <w:szCs w:val="20"/>
+        </w:rPr>
+        <w:t xml:space="preserve"> </w:t>
+      </w:r>
+      <w:r>
+        <w:rPr>
+          <w:rFonts w:ascii="Consolas" w:eastAsia="Times New Roman" w:hAnsi="Consolas" w:cs="Courier New"/>
+          <w:color w:val="000000"/>
+          <w:sz w:val="20"/>
+          <w:szCs w:val="20"/>
+          <w:lang w:val="en-US"/>
+        </w:rPr>
+        <w:t>delay</w:t>
+      </w:r>
+    </w:p>
+    <w:p>
+      <w:pPr>
+        <w:spacing w:after="0" w:line="240" w:lineRule="auto"/>
+        <w:jc w:val="both"/>
+        <w:rPr>
+          <w:rFonts w:ascii="Consolas" w:eastAsia="Times New Roman" w:hAnsi="Consolas" w:cs="Courier New"/>
+          <w:color w:val="000000"/>
+          <w:sz w:val="20"/>
+          <w:szCs w:val="20"/>
+        </w:rPr>
+      </w:pPr>
+      <w:r>
+        <w:rPr>
+          <w:rFonts w:ascii="Consolas" w:eastAsia="Times New Roman" w:hAnsi="Consolas" w:cs="Courier New"/>
+          <w:color w:val="000000"/>
+          <w:sz w:val="20"/>
+          <w:szCs w:val="20"/>
+        </w:rPr>
+        <w:tab/>
+      </w:r>
+      <w:r>
+        <w:rPr>
+          <w:rFonts w:ascii="Consolas" w:eastAsia="Times New Roman" w:hAnsi="Consolas" w:cs="Courier New"/>
+          <w:color w:val="000000"/>
+          <w:sz w:val="20"/>
+          <w:szCs w:val="20"/>
+        </w:rPr>
+        <w:tab/>
+      </w:r>
+      <w:r>
+        <w:rPr>
+          <w:rFonts w:ascii="Consolas" w:eastAsia="Times New Roman" w:hAnsi="Consolas" w:cs="Courier New"/>
+          <w:color w:val="000000"/>
+          <w:sz w:val="20"/>
+          <w:szCs w:val="20"/>
+          <w:lang w:val="en-US"/>
+        </w:rPr>
+        <w:t>SETB</w:t>
+      </w:r>
+      <w:r>
+        <w:rPr>
+          <w:rFonts w:ascii="Consolas" w:eastAsia="Times New Roman" w:hAnsi="Consolas" w:cs="Courier New"/>
+          <w:color w:val="000000"/>
+          <w:sz w:val="20"/>
+          <w:szCs w:val="20"/>
+        </w:rPr>
+        <w:t xml:space="preserve"> </w:t>
+      </w:r>
+      <w:r>
+        <w:rPr>
+          <w:rFonts w:ascii="Consolas" w:eastAsia="Times New Roman" w:hAnsi="Consolas" w:cs="Courier New"/>
+          <w:color w:val="000000"/>
+          <w:sz w:val="20"/>
+          <w:szCs w:val="20"/>
+          <w:lang w:val="en-US"/>
+        </w:rPr>
+        <w:t>P</w:t>
+      </w:r>
+      <w:r>
+        <w:rPr>
+          <w:rFonts w:ascii="Consolas" w:eastAsia="Times New Roman" w:hAnsi="Consolas" w:cs="Courier New"/>
+          <w:color w:val="000000"/>
+          <w:sz w:val="20"/>
+          <w:szCs w:val="20"/>
+        </w:rPr>
+        <w:t>1.3</w:t>
+      </w:r>
+    </w:p>
+    <w:p>
+      <w:pPr>
+        <w:spacing w:after="0" w:line="240" w:lineRule="auto"/>
+        <w:jc w:val="both"/>
+        <w:rPr>
+          <w:rFonts w:ascii="Consolas" w:eastAsia="Times New Roman" w:hAnsi="Consolas" w:cs="Courier New"/>
+          <w:color w:val="000000"/>
+          <w:sz w:val="20"/>
+          <w:szCs w:val="20"/>
+        </w:rPr>
+      </w:pPr>
+      <w:r>
+        <w:rPr>
+          <w:rFonts w:ascii="Consolas" w:eastAsia="Times New Roman" w:hAnsi="Consolas" w:cs="Courier New"/>
+          <w:color w:val="000000"/>
+          <w:sz w:val="20"/>
+          <w:szCs w:val="20"/>
+        </w:rPr>
+        <w:tab/>
+      </w:r>
+      <w:r>
+        <w:rPr>
+          <w:rFonts w:ascii="Consolas" w:eastAsia="Times New Roman" w:hAnsi="Consolas" w:cs="Courier New"/>
+          <w:color w:val="000000"/>
+          <w:sz w:val="20"/>
+          <w:szCs w:val="20"/>
+        </w:rPr>
+        <w:tab/>
+      </w:r>
+      <w:r>
+        <w:rPr>
+          <w:rFonts w:ascii="Consolas" w:eastAsia="Times New Roman" w:hAnsi="Consolas" w:cs="Courier New"/>
+          <w:color w:val="000000"/>
+          <w:sz w:val="20"/>
+          <w:szCs w:val="20"/>
+          <w:lang w:val="en-US"/>
         </w:rPr>
         <w:t>RET</w:t>
       </w:r>
+    </w:p>
+    <w:p>
+      <w:pPr>
+        <w:spacing w:after="0" w:line="360" w:lineRule="auto"/>
+        <w:jc w:val="both"/>
+        <w:rPr>
+          <w:rFonts w:ascii="Consolas" w:eastAsia="Times New Roman" w:hAnsi="Consolas" w:cs="Courier New"/>
+          <w:color w:val="000000"/>
+          <w:sz w:val="20"/>
+          <w:szCs w:val="20"/>
+        </w:rPr>
+      </w:pPr>
     </w:p>
     <w:p>
       <w:pPr>
@@ -6864,9 +8803,8 @@
           <w:szCs w:val="28"/>
           <w:lang w:eastAsia="ru-RU"/>
         </w:rPr>
-        <w:lastRenderedPageBreak/>
         <w:drawing>
-          <wp:inline distT="0" distB="0" distL="0" distR="0" wp14:anchorId="2A5CCE5C" wp14:editId="50AB2CB9">
+          <wp:inline distT="0" distB="0" distL="0" distR="0">
             <wp:extent cx="4686051" cy="1847850"/>
             <wp:effectExtent l="0" t="0" r="635" b="0"/>
             <wp:docPr id="4" name="Рисунок 4"/>
@@ -6946,8 +8884,9 @@
           <w:szCs w:val="28"/>
           <w:lang w:eastAsia="ru-RU"/>
         </w:rPr>
+        <w:lastRenderedPageBreak/>
         <w:drawing>
-          <wp:inline distT="0" distB="0" distL="0" distR="0" wp14:anchorId="604BB81F" wp14:editId="6E846E73">
+          <wp:inline distT="0" distB="0" distL="0" distR="0">
             <wp:extent cx="5117592" cy="5562600"/>
             <wp:effectExtent l="0" t="0" r="6985" b="0"/>
             <wp:docPr id="9" name="Рисунок 9"/>
@@ -7106,7 +9045,7 @@
 </file>
 
 <file path=word/styles.xml><?xml version="1.0" encoding="utf-8"?>
-<w:styles xmlns:mc="http://schemas.openxmlformats.org/markup-compatibility/2006" xmlns:r="http://schemas.openxmlformats.org/officeDocument/2006/relationships" xmlns:w="http://schemas.openxmlformats.org/wordprocessingml/2006/main" xmlns:w14="http://schemas.microsoft.com/office/word/2010/wordml" xmlns:w15="http://schemas.microsoft.com/office/word/2012/wordml" xmlns:w16cex="http://schemas.microsoft.com/office/word/2018/wordml/cex" xmlns:w16cid="http://schemas.microsoft.com/office/word/2016/wordml/cid" xmlns:w16="http://schemas.microsoft.com/office/word/2018/wordml" xmlns:w16du="http://schemas.microsoft.com/office/word/2023/wordml/word16du" xmlns:w16sdtdh="http://schemas.microsoft.com/office/word/2020/wordml/sdtdatahash" xmlns:w16sdtfl="http://schemas.microsoft.com/office/word/2024/wordml/sdtformatlock" xmlns:w16se="http://schemas.microsoft.com/office/word/2015/wordml/symex" mc:Ignorable="w14 w15 w16se w16cid w16 w16cex w16sdtdh w16sdtfl w16du">
+<w:styles xmlns:r="http://schemas.openxmlformats.org/officeDocument/2006/relationships" xmlns:w="http://schemas.openxmlformats.org/wordprocessingml/2006/main">
   <w:docDefaults>
     <w:rPrDefault>
       <w:rPr>
@@ -7122,383 +9061,145 @@
       </w:pPr>
     </w:pPrDefault>
   </w:docDefaults>
-  <w:latentStyles w:defLockedState="0" w:defUIPriority="99" w:defSemiHidden="0" w:defUnhideWhenUsed="0" w:defQFormat="0" w:count="376">
-    <w:lsdException w:name="Normal" w:uiPriority="0" w:qFormat="1"/>
-    <w:lsdException w:name="heading 1" w:uiPriority="9" w:qFormat="1"/>
-    <w:lsdException w:name="heading 2" w:semiHidden="1" w:uiPriority="9" w:unhideWhenUsed="1" w:qFormat="1"/>
-    <w:lsdException w:name="heading 3" w:semiHidden="1" w:uiPriority="9" w:unhideWhenUsed="1" w:qFormat="1"/>
-    <w:lsdException w:name="heading 4" w:semiHidden="1" w:uiPriority="9" w:unhideWhenUsed="1" w:qFormat="1"/>
-    <w:lsdException w:name="heading 5" w:semiHidden="1" w:uiPriority="9" w:unhideWhenUsed="1" w:qFormat="1"/>
-    <w:lsdException w:name="heading 6" w:semiHidden="1" w:uiPriority="9" w:unhideWhenUsed="1" w:qFormat="1"/>
-    <w:lsdException w:name="heading 7" w:semiHidden="1" w:uiPriority="9" w:unhideWhenUsed="1" w:qFormat="1"/>
-    <w:lsdException w:name="heading 8" w:semiHidden="1" w:uiPriority="9" w:unhideWhenUsed="1" w:qFormat="1"/>
-    <w:lsdException w:name="heading 9" w:semiHidden="1" w:uiPriority="9" w:unhideWhenUsed="1" w:qFormat="1"/>
-    <w:lsdException w:name="index 1" w:semiHidden="1" w:unhideWhenUsed="1"/>
-    <w:lsdException w:name="index 2" w:semiHidden="1" w:unhideWhenUsed="1"/>
-    <w:lsdException w:name="index 3" w:semiHidden="1" w:unhideWhenUsed="1"/>
-    <w:lsdException w:name="index 4" w:semiHidden="1" w:unhideWhenUsed="1"/>
-    <w:lsdException w:name="index 5" w:semiHidden="1" w:unhideWhenUsed="1"/>
-    <w:lsdException w:name="index 6" w:semiHidden="1" w:unhideWhenUsed="1"/>
-    <w:lsdException w:name="index 7" w:semiHidden="1" w:unhideWhenUsed="1"/>
-    <w:lsdException w:name="index 8" w:semiHidden="1" w:unhideWhenUsed="1"/>
-    <w:lsdException w:name="index 9" w:semiHidden="1" w:unhideWhenUsed="1"/>
-    <w:lsdException w:name="toc 1" w:semiHidden="1" w:uiPriority="39" w:unhideWhenUsed="1"/>
-    <w:lsdException w:name="toc 2" w:semiHidden="1" w:uiPriority="39" w:unhideWhenUsed="1"/>
-    <w:lsdException w:name="toc 3" w:semiHidden="1" w:uiPriority="39" w:unhideWhenUsed="1"/>
-    <w:lsdException w:name="toc 4" w:semiHidden="1" w:uiPriority="39" w:unhideWhenUsed="1"/>
-    <w:lsdException w:name="toc 5" w:semiHidden="1" w:uiPriority="39" w:unhideWhenUsed="1"/>
-    <w:lsdException w:name="toc 6" w:semiHidden="1" w:uiPriority="39" w:unhideWhenUsed="1"/>
-    <w:lsdException w:name="toc 7" w:semiHidden="1" w:uiPriority="39" w:unhideWhenUsed="1"/>
-    <w:lsdException w:name="toc 8" w:semiHidden="1" w:uiPriority="39" w:unhideWhenUsed="1"/>
-    <w:lsdException w:name="toc 9" w:semiHidden="1" w:uiPriority="39" w:unhideWhenUsed="1"/>
-    <w:lsdException w:name="Normal Indent" w:semiHidden="1" w:unhideWhenUsed="1"/>
-    <w:lsdException w:name="footnote text" w:semiHidden="1" w:unhideWhenUsed="1"/>
-    <w:lsdException w:name="annotation text" w:semiHidden="1" w:unhideWhenUsed="1"/>
-    <w:lsdException w:name="header" w:semiHidden="1" w:unhideWhenUsed="1"/>
-    <w:lsdException w:name="footer" w:semiHidden="1" w:unhideWhenUsed="1"/>
-    <w:lsdException w:name="index heading" w:semiHidden="1" w:unhideWhenUsed="1"/>
-    <w:lsdException w:name="caption" w:semiHidden="1" w:uiPriority="35" w:unhideWhenUsed="1" w:qFormat="1"/>
-    <w:lsdException w:name="table of figures" w:semiHidden="1" w:unhideWhenUsed="1"/>
-    <w:lsdException w:name="envelope address" w:semiHidden="1" w:unhideWhenUsed="1"/>
-    <w:lsdException w:name="envelope return" w:semiHidden="1" w:unhideWhenUsed="1"/>
-    <w:lsdException w:name="footnote reference" w:semiHidden="1" w:unhideWhenUsed="1"/>
-    <w:lsdException w:name="annotation reference" w:semiHidden="1" w:unhideWhenUsed="1"/>
-    <w:lsdException w:name="line number" w:semiHidden="1" w:unhideWhenUsed="1"/>
-    <w:lsdException w:name="page number" w:semiHidden="1" w:unhideWhenUsed="1"/>
-    <w:lsdException w:name="endnote reference" w:semiHidden="1" w:unhideWhenUsed="1"/>
-    <w:lsdException w:name="endnote text" w:semiHidden="1" w:unhideWhenUsed="1"/>
-    <w:lsdException w:name="table of authorities" w:semiHidden="1" w:unhideWhenUsed="1"/>
-    <w:lsdException w:name="macro" w:semiHidden="1" w:unhideWhenUsed="1"/>
-    <w:lsdException w:name="toa heading" w:semiHidden="1" w:unhideWhenUsed="1"/>
-    <w:lsdException w:name="List" w:semiHidden="1" w:unhideWhenUsed="1"/>
-    <w:lsdException w:name="List Bullet" w:semiHidden="1" w:unhideWhenUsed="1"/>
-    <w:lsdException w:name="List Number" w:semiHidden="1" w:unhideWhenUsed="1"/>
-    <w:lsdException w:name="List 2" w:semiHidden="1" w:unhideWhenUsed="1"/>
-    <w:lsdException w:name="List 3" w:semiHidden="1" w:unhideWhenUsed="1"/>
-    <w:lsdException w:name="List 4" w:semiHidden="1" w:unhideWhenUsed="1"/>
-    <w:lsdException w:name="List 5" w:semiHidden="1" w:unhideWhenUsed="1"/>
-    <w:lsdException w:name="List Bullet 2" w:semiHidden="1" w:unhideWhenUsed="1"/>
-    <w:lsdException w:name="List Bullet 3" w:semiHidden="1" w:unhideWhenUsed="1"/>
-    <w:lsdException w:name="List Bullet 4" w:semiHidden="1" w:unhideWhenUsed="1"/>
-    <w:lsdException w:name="List Bullet 5" w:semiHidden="1" w:unhideWhenUsed="1"/>
-    <w:lsdException w:name="List Number 2" w:semiHidden="1" w:unhideWhenUsed="1"/>
-    <w:lsdException w:name="List Number 3" w:semiHidden="1" w:unhideWhenUsed="1"/>
-    <w:lsdException w:name="List Number 4" w:semiHidden="1" w:unhideWhenUsed="1"/>
-    <w:lsdException w:name="List Number 5" w:semiHidden="1" w:unhideWhenUsed="1"/>
-    <w:lsdException w:name="Title" w:uiPriority="10" w:qFormat="1"/>
-    <w:lsdException w:name="Closing" w:semiHidden="1" w:unhideWhenUsed="1"/>
-    <w:lsdException w:name="Signature" w:semiHidden="1" w:unhideWhenUsed="1"/>
-    <w:lsdException w:name="Default Paragraph Font" w:semiHidden="1" w:uiPriority="1" w:unhideWhenUsed="1"/>
-    <w:lsdException w:name="Body Text" w:semiHidden="1" w:unhideWhenUsed="1"/>
-    <w:lsdException w:name="Body Text Indent" w:semiHidden="1" w:unhideWhenUsed="1"/>
-    <w:lsdException w:name="List Continue" w:semiHidden="1" w:unhideWhenUsed="1"/>
-    <w:lsdException w:name="List Continue 2" w:semiHidden="1" w:unhideWhenUsed="1"/>
-    <w:lsdException w:name="List Continue 3" w:semiHidden="1" w:unhideWhenUsed="1"/>
-    <w:lsdException w:name="List Continue 4" w:semiHidden="1" w:unhideWhenUsed="1"/>
-    <w:lsdException w:name="List Continue 5" w:semiHidden="1" w:unhideWhenUsed="1"/>
-    <w:lsdException w:name="Message Header" w:semiHidden="1" w:unhideWhenUsed="1"/>
-    <w:lsdException w:name="Subtitle" w:uiPriority="11" w:qFormat="1"/>
-    <w:lsdException w:name="Salutation" w:semiHidden="1" w:unhideWhenUsed="1"/>
-    <w:lsdException w:name="Date" w:semiHidden="1" w:unhideWhenUsed="1"/>
-    <w:lsdException w:name="Body Text First Indent" w:semiHidden="1" w:unhideWhenUsed="1"/>
-    <w:lsdException w:name="Body Text First Indent 2" w:semiHidden="1" w:unhideWhenUsed="1"/>
-    <w:lsdException w:name="Note Heading" w:semiHidden="1" w:unhideWhenUsed="1"/>
-    <w:lsdException w:name="Body Text 2" w:semiHidden="1" w:unhideWhenUsed="1"/>
-    <w:lsdException w:name="Body Text 3" w:semiHidden="1" w:unhideWhenUsed="1"/>
-    <w:lsdException w:name="Body Text Indent 2" w:semiHidden="1" w:unhideWhenUsed="1"/>
-    <w:lsdException w:name="Body Text Indent 3" w:semiHidden="1" w:unhideWhenUsed="1"/>
-    <w:lsdException w:name="Block Text" w:semiHidden="1" w:unhideWhenUsed="1"/>
-    <w:lsdException w:name="Hyperlink" w:semiHidden="1" w:unhideWhenUsed="1"/>
-    <w:lsdException w:name="FollowedHyperlink" w:semiHidden="1" w:unhideWhenUsed="1"/>
-    <w:lsdException w:name="Strong" w:uiPriority="22" w:qFormat="1"/>
-    <w:lsdException w:name="Emphasis" w:uiPriority="20" w:qFormat="1"/>
-    <w:lsdException w:name="Document Map" w:semiHidden="1" w:unhideWhenUsed="1"/>
-    <w:lsdException w:name="Plain Text" w:semiHidden="1" w:unhideWhenUsed="1"/>
-    <w:lsdException w:name="E-mail Signature" w:semiHidden="1" w:unhideWhenUsed="1"/>
-    <w:lsdException w:name="HTML Top of Form" w:semiHidden="1" w:unhideWhenUsed="1"/>
-    <w:lsdException w:name="HTML Bottom of Form" w:semiHidden="1" w:unhideWhenUsed="1"/>
-    <w:lsdException w:name="Normal (Web)" w:semiHidden="1" w:uiPriority="0" w:unhideWhenUsed="1"/>
-    <w:lsdException w:name="HTML Acronym" w:semiHidden="1" w:unhideWhenUsed="1"/>
-    <w:lsdException w:name="HTML Address" w:semiHidden="1" w:unhideWhenUsed="1"/>
-    <w:lsdException w:name="HTML Cite" w:semiHidden="1" w:unhideWhenUsed="1"/>
-    <w:lsdException w:name="HTML Code" w:semiHidden="1" w:unhideWhenUsed="1"/>
-    <w:lsdException w:name="HTML Definition" w:semiHidden="1" w:unhideWhenUsed="1"/>
-    <w:lsdException w:name="HTML Keyboard" w:semiHidden="1" w:unhideWhenUsed="1"/>
-    <w:lsdException w:name="HTML Preformatted" w:semiHidden="1" w:unhideWhenUsed="1"/>
-    <w:lsdException w:name="HTML Sample" w:semiHidden="1" w:unhideWhenUsed="1"/>
-    <w:lsdException w:name="HTML Typewriter" w:semiHidden="1" w:unhideWhenUsed="1"/>
-    <w:lsdException w:name="HTML Variable" w:semiHidden="1" w:unhideWhenUsed="1"/>
-    <w:lsdException w:name="Normal Table" w:semiHidden="1" w:unhideWhenUsed="1"/>
-    <w:lsdException w:name="annotation subject" w:semiHidden="1" w:unhideWhenUsed="1"/>
-    <w:lsdException w:name="No List" w:semiHidden="1" w:unhideWhenUsed="1"/>
-    <w:lsdException w:name="Outline List 1" w:semiHidden="1" w:unhideWhenUsed="1"/>
-    <w:lsdException w:name="Outline List 2" w:semiHidden="1" w:unhideWhenUsed="1"/>
-    <w:lsdException w:name="Outline List 3" w:semiHidden="1" w:unhideWhenUsed="1"/>
-    <w:lsdException w:name="Table Simple 1" w:semiHidden="1" w:unhideWhenUsed="1"/>
-    <w:lsdException w:name="Table Simple 2" w:semiHidden="1" w:unhideWhenUsed="1"/>
-    <w:lsdException w:name="Table Simple 3" w:semiHidden="1" w:unhideWhenUsed="1"/>
-    <w:lsdException w:name="Table Classic 1" w:semiHidden="1" w:unhideWhenUsed="1"/>
-    <w:lsdException w:name="Table Classic 2" w:semiHidden="1" w:unhideWhenUsed="1"/>
-    <w:lsdException w:name="Table Classic 3" w:semiHidden="1" w:unhideWhenUsed="1"/>
-    <w:lsdException w:name="Table Classic 4" w:semiHidden="1" w:unhideWhenUsed="1"/>
-    <w:lsdException w:name="Table Colorful 1" w:semiHidden="1" w:unhideWhenUsed="1"/>
-    <w:lsdException w:name="Table Colorful 2" w:semiHidden="1" w:unhideWhenUsed="1"/>
-    <w:lsdException w:name="Table Colorful 3" w:semiHidden="1" w:unhideWhenUsed="1"/>
-    <w:lsdException w:name="Table Columns 1" w:semiHidden="1" w:unhideWhenUsed="1"/>
-    <w:lsdException w:name="Table Columns 2" w:semiHidden="1" w:unhideWhenUsed="1"/>
-    <w:lsdException w:name="Table Columns 3" w:semiHidden="1" w:unhideWhenUsed="1"/>
-    <w:lsdException w:name="Table Columns 4" w:semiHidden="1" w:unhideWhenUsed="1"/>
-    <w:lsdException w:name="Table Columns 5" w:semiHidden="1" w:unhideWhenUsed="1"/>
-    <w:lsdException w:name="Table Grid 1" w:semiHidden="1" w:unhideWhenUsed="1"/>
-    <w:lsdException w:name="Table Grid 2" w:semiHidden="1" w:unhideWhenUsed="1"/>
-    <w:lsdException w:name="Table Grid 3" w:semiHidden="1" w:unhideWhenUsed="1"/>
-    <w:lsdException w:name="Table Grid 4" w:semiHidden="1" w:unhideWhenUsed="1"/>
-    <w:lsdException w:name="Table Grid 5" w:semiHidden="1" w:unhideWhenUsed="1"/>
-    <w:lsdException w:name="Table Grid 6" w:semiHidden="1" w:unhideWhenUsed="1"/>
-    <w:lsdException w:name="Table Grid 7" w:semiHidden="1" w:unhideWhenUsed="1"/>
-    <w:lsdException w:name="Table Grid 8" w:semiHidden="1" w:unhideWhenUsed="1"/>
-    <w:lsdException w:name="Table List 1" w:semiHidden="1" w:unhideWhenUsed="1"/>
-    <w:lsdException w:name="Table List 2" w:semiHidden="1" w:unhideWhenUsed="1"/>
-    <w:lsdException w:name="Table List 3" w:semiHidden="1" w:unhideWhenUsed="1"/>
-    <w:lsdException w:name="Table List 4" w:semiHidden="1" w:unhideWhenUsed="1"/>
-    <w:lsdException w:name="Table List 5" w:semiHidden="1" w:unhideWhenUsed="1"/>
-    <w:lsdException w:name="Table List 6" w:semiHidden="1" w:unhideWhenUsed="1"/>
-    <w:lsdException w:name="Table List 7" w:semiHidden="1" w:unhideWhenUsed="1"/>
-    <w:lsdException w:name="Table List 8" w:semiHidden="1" w:unhideWhenUsed="1"/>
-    <w:lsdException w:name="Table 3D effects 1" w:semiHidden="1" w:unhideWhenUsed="1"/>
-    <w:lsdException w:name="Table 3D effects 2" w:semiHidden="1" w:unhideWhenUsed="1"/>
-    <w:lsdException w:name="Table 3D effects 3" w:semiHidden="1" w:unhideWhenUsed="1"/>
-    <w:lsdException w:name="Table Contemporary" w:semiHidden="1" w:unhideWhenUsed="1"/>
-    <w:lsdException w:name="Table Elegant" w:semiHidden="1" w:unhideWhenUsed="1"/>
-    <w:lsdException w:name="Table Professional" w:semiHidden="1" w:unhideWhenUsed="1"/>
-    <w:lsdException w:name="Table Subtle 1" w:semiHidden="1" w:unhideWhenUsed="1"/>
-    <w:lsdException w:name="Table Subtle 2" w:semiHidden="1" w:unhideWhenUsed="1"/>
-    <w:lsdException w:name="Table Web 1" w:semiHidden="1" w:unhideWhenUsed="1"/>
-    <w:lsdException w:name="Table Web 2" w:semiHidden="1" w:unhideWhenUsed="1"/>
-    <w:lsdException w:name="Table Web 3" w:semiHidden="1" w:unhideWhenUsed="1"/>
-    <w:lsdException w:name="Balloon Text" w:semiHidden="1" w:unhideWhenUsed="1"/>
-    <w:lsdException w:name="Table Grid" w:uiPriority="39"/>
-    <w:lsdException w:name="Table Theme" w:semiHidden="1" w:unhideWhenUsed="1"/>
-    <w:lsdException w:name="Placeholder Text" w:semiHidden="1"/>
-    <w:lsdException w:name="No Spacing" w:uiPriority="1" w:qFormat="1"/>
-    <w:lsdException w:name="Light Shading" w:uiPriority="60"/>
-    <w:lsdException w:name="Light List" w:uiPriority="61"/>
-    <w:lsdException w:name="Light Grid" w:uiPriority="62"/>
-    <w:lsdException w:name="Medium Shading 1" w:uiPriority="63"/>
-    <w:lsdException w:name="Medium Shading 2" w:uiPriority="64"/>
-    <w:lsdException w:name="Medium List 1" w:uiPriority="65"/>
-    <w:lsdException w:name="Medium List 2" w:uiPriority="66"/>
-    <w:lsdException w:name="Medium Grid 1" w:uiPriority="67"/>
-    <w:lsdException w:name="Medium Grid 2" w:uiPriority="68"/>
-    <w:lsdException w:name="Medium Grid 3" w:uiPriority="69"/>
-    <w:lsdException w:name="Dark List" w:uiPriority="70"/>
-    <w:lsdException w:name="Colorful Shading" w:uiPriority="71"/>
-    <w:lsdException w:name="Colorful List" w:uiPriority="72"/>
-    <w:lsdException w:name="Colorful Grid" w:uiPriority="73"/>
-    <w:lsdException w:name="Light Shading Accent 1" w:uiPriority="60"/>
-    <w:lsdException w:name="Light List Accent 1" w:uiPriority="61"/>
-    <w:lsdException w:name="Light Grid Accent 1" w:uiPriority="62"/>
-    <w:lsdException w:name="Medium Shading 1 Accent 1" w:uiPriority="63"/>
-    <w:lsdException w:name="Medium Shading 2 Accent 1" w:uiPriority="64"/>
-    <w:lsdException w:name="Medium List 1 Accent 1" w:uiPriority="65"/>
-    <w:lsdException w:name="Revision" w:semiHidden="1"/>
-    <w:lsdException w:name="List Paragraph" w:uiPriority="34" w:qFormat="1"/>
-    <w:lsdException w:name="Quote" w:uiPriority="29" w:qFormat="1"/>
-    <w:lsdException w:name="Intense Quote" w:uiPriority="30" w:qFormat="1"/>
-    <w:lsdException w:name="Medium List 2 Accent 1" w:uiPriority="66"/>
-    <w:lsdException w:name="Medium Grid 1 Accent 1" w:uiPriority="67"/>
-    <w:lsdException w:name="Medium Grid 2 Accent 1" w:uiPriority="68"/>
-    <w:lsdException w:name="Medium Grid 3 Accent 1" w:uiPriority="69"/>
-    <w:lsdException w:name="Dark List Accent 1" w:uiPriority="70"/>
-    <w:lsdException w:name="Colorful Shading Accent 1" w:uiPriority="71"/>
-    <w:lsdException w:name="Colorful List Accent 1" w:uiPriority="72"/>
-    <w:lsdException w:name="Colorful Grid Accent 1" w:uiPriority="73"/>
-    <w:lsdException w:name="Light Shading Accent 2" w:uiPriority="60"/>
-    <w:lsdException w:name="Light List Accent 2" w:uiPriority="61"/>
-    <w:lsdException w:name="Light Grid Accent 2" w:uiPriority="62"/>
-    <w:lsdException w:name="Medium Shading 1 Accent 2" w:uiPriority="63"/>
-    <w:lsdException w:name="Medium Shading 2 Accent 2" w:uiPriority="64"/>
-    <w:lsdException w:name="Medium List 1 Accent 2" w:uiPriority="65"/>
-    <w:lsdException w:name="Medium List 2 Accent 2" w:uiPriority="66"/>
-    <w:lsdException w:name="Medium Grid 1 Accent 2" w:uiPriority="67"/>
-    <w:lsdException w:name="Medium Grid 2 Accent 2" w:uiPriority="68"/>
-    <w:lsdException w:name="Medium Grid 3 Accent 2" w:uiPriority="69"/>
-    <w:lsdException w:name="Dark List Accent 2" w:uiPriority="70"/>
-    <w:lsdException w:name="Colorful Shading Accent 2" w:uiPriority="71"/>
-    <w:lsdException w:name="Colorful List Accent 2" w:uiPriority="72"/>
-    <w:lsdException w:name="Colorful Grid Accent 2" w:uiPriority="73"/>
-    <w:lsdException w:name="Light Shading Accent 3" w:uiPriority="60"/>
-    <w:lsdException w:name="Light List Accent 3" w:uiPriority="61"/>
-    <w:lsdException w:name="Light Grid Accent 3" w:uiPriority="62"/>
-    <w:lsdException w:name="Medium Shading 1 Accent 3" w:uiPriority="63"/>
-    <w:lsdException w:name="Medium Shading 2 Accent 3" w:uiPriority="64"/>
-    <w:lsdException w:name="Medium List 1 Accent 3" w:uiPriority="65"/>
-    <w:lsdException w:name="Medium List 2 Accent 3" w:uiPriority="66"/>
-    <w:lsdException w:name="Medium Grid 1 Accent 3" w:uiPriority="67"/>
-    <w:lsdException w:name="Medium Grid 2 Accent 3" w:uiPriority="68"/>
-    <w:lsdException w:name="Medium Grid 3 Accent 3" w:uiPriority="69"/>
-    <w:lsdException w:name="Dark List Accent 3" w:uiPriority="70"/>
-    <w:lsdException w:name="Colorful Shading Accent 3" w:uiPriority="71"/>
-    <w:lsdException w:name="Colorful List Accent 3" w:uiPriority="72"/>
-    <w:lsdException w:name="Colorful Grid Accent 3" w:uiPriority="73"/>
-    <w:lsdException w:name="Light Shading Accent 4" w:uiPriority="60"/>
-    <w:lsdException w:name="Light List Accent 4" w:uiPriority="61"/>
-    <w:lsdException w:name="Light Grid Accent 4" w:uiPriority="62"/>
-    <w:lsdException w:name="Medium Shading 1 Accent 4" w:uiPriority="63"/>
-    <w:lsdException w:name="Medium Shading 2 Accent 4" w:uiPriority="64"/>
-    <w:lsdException w:name="Medium List 1 Accent 4" w:uiPriority="65"/>
-    <w:lsdException w:name="Medium List 2 Accent 4" w:uiPriority="66"/>
-    <w:lsdException w:name="Medium Grid 1 Accent 4" w:uiPriority="67"/>
-    <w:lsdException w:name="Medium Grid 2 Accent 4" w:uiPriority="68"/>
-    <w:lsdException w:name="Medium Grid 3 Accent 4" w:uiPriority="69"/>
-    <w:lsdException w:name="Dark List Accent 4" w:uiPriority="70"/>
-    <w:lsdException w:name="Colorful Shading Accent 4" w:uiPriority="71"/>
-    <w:lsdException w:name="Colorful List Accent 4" w:uiPriority="72"/>
-    <w:lsdException w:name="Colorful Grid Accent 4" w:uiPriority="73"/>
-    <w:lsdException w:name="Light Shading Accent 5" w:uiPriority="60"/>
-    <w:lsdException w:name="Light List Accent 5" w:uiPriority="61"/>
-    <w:lsdException w:name="Light Grid Accent 5" w:uiPriority="62"/>
-    <w:lsdException w:name="Medium Shading 1 Accent 5" w:uiPriority="63"/>
-    <w:lsdException w:name="Medium Shading 2 Accent 5" w:uiPriority="64"/>
-    <w:lsdException w:name="Medium List 1 Accent 5" w:uiPriority="65"/>
-    <w:lsdException w:name="Medium List 2 Accent 5" w:uiPriority="66"/>
-    <w:lsdException w:name="Medium Grid 1 Accent 5" w:uiPriority="67"/>
-    <w:lsdException w:name="Medium Grid 2 Accent 5" w:uiPriority="68"/>
-    <w:lsdException w:name="Medium Grid 3 Accent 5" w:uiPriority="69"/>
-    <w:lsdException w:name="Dark List Accent 5" w:uiPriority="70"/>
-    <w:lsdException w:name="Colorful Shading Accent 5" w:uiPriority="71"/>
-    <w:lsdException w:name="Colorful List Accent 5" w:uiPriority="72"/>
-    <w:lsdException w:name="Colorful Grid Accent 5" w:uiPriority="73"/>
-    <w:lsdException w:name="Light Shading Accent 6" w:uiPriority="60"/>
-    <w:lsdException w:name="Light List Accent 6" w:uiPriority="61"/>
-    <w:lsdException w:name="Light Grid Accent 6" w:uiPriority="62"/>
-    <w:lsdException w:name="Medium Shading 1 Accent 6" w:uiPriority="63"/>
-    <w:lsdException w:name="Medium Shading 2 Accent 6" w:uiPriority="64"/>
-    <w:lsdException w:name="Medium List 1 Accent 6" w:uiPriority="65"/>
-    <w:lsdException w:name="Medium List 2 Accent 6" w:uiPriority="66"/>
-    <w:lsdException w:name="Medium Grid 1 Accent 6" w:uiPriority="67"/>
-    <w:lsdException w:name="Medium Grid 2 Accent 6" w:uiPriority="68"/>
-    <w:lsdException w:name="Medium Grid 3 Accent 6" w:uiPriority="69"/>
-    <w:lsdException w:name="Dark List Accent 6" w:uiPriority="70"/>
-    <w:lsdException w:name="Colorful Shading Accent 6" w:uiPriority="71"/>
-    <w:lsdException w:name="Colorful List Accent 6" w:uiPriority="72"/>
-    <w:lsdException w:name="Colorful Grid Accent 6" w:uiPriority="73"/>
-    <w:lsdException w:name="Subtle Emphasis" w:uiPriority="19" w:qFormat="1"/>
-    <w:lsdException w:name="Intense Emphasis" w:uiPriority="21" w:qFormat="1"/>
-    <w:lsdException w:name="Subtle Reference" w:uiPriority="31" w:qFormat="1"/>
-    <w:lsdException w:name="Intense Reference" w:uiPriority="32" w:qFormat="1"/>
-    <w:lsdException w:name="Book Title" w:uiPriority="33" w:qFormat="1"/>
-    <w:lsdException w:name="Bibliography" w:semiHidden="1" w:uiPriority="37" w:unhideWhenUsed="1"/>
-    <w:lsdException w:name="TOC Heading" w:semiHidden="1" w:uiPriority="39" w:unhideWhenUsed="1" w:qFormat="1"/>
-    <w:lsdException w:name="Plain Table 1" w:uiPriority="41"/>
-    <w:lsdException w:name="Plain Table 2" w:uiPriority="42"/>
-    <w:lsdException w:name="Plain Table 3" w:uiPriority="43"/>
-    <w:lsdException w:name="Plain Table 4" w:uiPriority="44"/>
-    <w:lsdException w:name="Plain Table 5" w:uiPriority="45"/>
-    <w:lsdException w:name="Grid Table Light" w:uiPriority="40"/>
-    <w:lsdException w:name="Grid Table 1 Light" w:uiPriority="46"/>
-    <w:lsdException w:name="Grid Table 2" w:uiPriority="47"/>
-    <w:lsdException w:name="Grid Table 3" w:uiPriority="48"/>
-    <w:lsdException w:name="Grid Table 4" w:uiPriority="49"/>
-    <w:lsdException w:name="Grid Table 5 Dark" w:uiPriority="50"/>
-    <w:lsdException w:name="Grid Table 6 Colorful" w:uiPriority="51"/>
-    <w:lsdException w:name="Grid Table 7 Colorful" w:uiPriority="52"/>
-    <w:lsdException w:name="Grid Table 1 Light Accent 1" w:uiPriority="46"/>
-    <w:lsdException w:name="Grid Table 2 Accent 1" w:uiPriority="47"/>
-    <w:lsdException w:name="Grid Table 3 Accent 1" w:uiPriority="48"/>
-    <w:lsdException w:name="Grid Table 4 Accent 1" w:uiPriority="49"/>
-    <w:lsdException w:name="Grid Table 5 Dark Accent 1" w:uiPriority="50"/>
-    <w:lsdException w:name="Grid Table 6 Colorful Accent 1" w:uiPriority="51"/>
-    <w:lsdException w:name="Grid Table 7 Colorful Accent 1" w:uiPriority="52"/>
-    <w:lsdException w:name="Grid Table 1 Light Accent 2" w:uiPriority="46"/>
-    <w:lsdException w:name="Grid Table 2 Accent 2" w:uiPriority="47"/>
-    <w:lsdException w:name="Grid Table 3 Accent 2" w:uiPriority="48"/>
-    <w:lsdException w:name="Grid Table 4 Accent 2" w:uiPriority="49"/>
-    <w:lsdException w:name="Grid Table 5 Dark Accent 2" w:uiPriority="50"/>
-    <w:lsdException w:name="Grid Table 6 Colorful Accent 2" w:uiPriority="51"/>
-    <w:lsdException w:name="Grid Table 7 Colorful Accent 2" w:uiPriority="52"/>
-    <w:lsdException w:name="Grid Table 1 Light Accent 3" w:uiPriority="46"/>
-    <w:lsdException w:name="Grid Table 2 Accent 3" w:uiPriority="47"/>
-    <w:lsdException w:name="Grid Table 3 Accent 3" w:uiPriority="48"/>
-    <w:lsdException w:name="Grid Table 4 Accent 3" w:uiPriority="49"/>
-    <w:lsdException w:name="Grid Table 5 Dark Accent 3" w:uiPriority="50"/>
-    <w:lsdException w:name="Grid Table 6 Colorful Accent 3" w:uiPriority="51"/>
-    <w:lsdException w:name="Grid Table 7 Colorful Accent 3" w:uiPriority="52"/>
-    <w:lsdException w:name="Grid Table 1 Light Accent 4" w:uiPriority="46"/>
-    <w:lsdException w:name="Grid Table 2 Accent 4" w:uiPriority="47"/>
-    <w:lsdException w:name="Grid Table 3 Accent 4" w:uiPriority="48"/>
-    <w:lsdException w:name="Grid Table 4 Accent 4" w:uiPriority="49"/>
-    <w:lsdException w:name="Grid Table 5 Dark Accent 4" w:uiPriority="50"/>
-    <w:lsdException w:name="Grid Table 6 Colorful Accent 4" w:uiPriority="51"/>
-    <w:lsdException w:name="Grid Table 7 Colorful Accent 4" w:uiPriority="52"/>
-    <w:lsdException w:name="Grid Table 1 Light Accent 5" w:uiPriority="46"/>
-    <w:lsdException w:name="Grid Table 2 Accent 5" w:uiPriority="47"/>
-    <w:lsdException w:name="Grid Table 3 Accent 5" w:uiPriority="48"/>
-    <w:lsdException w:name="Grid Table 4 Accent 5" w:uiPriority="49"/>
-    <w:lsdException w:name="Grid Table 5 Dark Accent 5" w:uiPriority="50"/>
-    <w:lsdException w:name="Grid Table 6 Colorful Accent 5" w:uiPriority="51"/>
-    <w:lsdException w:name="Grid Table 7 Colorful Accent 5" w:uiPriority="52"/>
-    <w:lsdException w:name="Grid Table 1 Light Accent 6" w:uiPriority="46"/>
-    <w:lsdException w:name="Grid Table 2 Accent 6" w:uiPriority="47"/>
-    <w:lsdException w:name="Grid Table 3 Accent 6" w:uiPriority="48"/>
-    <w:lsdException w:name="Grid Table 4 Accent 6" w:uiPriority="49"/>
-    <w:lsdException w:name="Grid Table 5 Dark Accent 6" w:uiPriority="50"/>
-    <w:lsdException w:name="Grid Table 6 Colorful Accent 6" w:uiPriority="51"/>
-    <w:lsdException w:name="Grid Table 7 Colorful Accent 6" w:uiPriority="52"/>
-    <w:lsdException w:name="List Table 1 Light" w:uiPriority="46"/>
-    <w:lsdException w:name="List Table 2" w:uiPriority="47"/>
-    <w:lsdException w:name="List Table 3" w:uiPriority="48"/>
-    <w:lsdException w:name="List Table 4" w:uiPriority="49"/>
-    <w:lsdException w:name="List Table 5 Dark" w:uiPriority="50"/>
-    <w:lsdException w:name="List Table 6 Colorful" w:uiPriority="51"/>
-    <w:lsdException w:name="List Table 7 Colorful" w:uiPriority="52"/>
-    <w:lsdException w:name="List Table 1 Light Accent 1" w:uiPriority="46"/>
-    <w:lsdException w:name="List Table 2 Accent 1" w:uiPriority="47"/>
-    <w:lsdException w:name="List Table 3 Accent 1" w:uiPriority="48"/>
-    <w:lsdException w:name="List Table 4 Accent 1" w:uiPriority="49"/>
-    <w:lsdException w:name="List Table 5 Dark Accent 1" w:uiPriority="50"/>
-    <w:lsdException w:name="List Table 6 Colorful Accent 1" w:uiPriority="51"/>
-    <w:lsdException w:name="List Table 7 Colorful Accent 1" w:uiPriority="52"/>
-    <w:lsdException w:name="List Table 1 Light Accent 2" w:uiPriority="46"/>
-    <w:lsdException w:name="List Table 2 Accent 2" w:uiPriority="47"/>
-    <w:lsdException w:name="List Table 3 Accent 2" w:uiPriority="48"/>
-    <w:lsdException w:name="List Table 4 Accent 2" w:uiPriority="49"/>
-    <w:lsdException w:name="List Table 5 Dark Accent 2" w:uiPriority="50"/>
-    <w:lsdException w:name="List Table 6 Colorful Accent 2" w:uiPriority="51"/>
-    <w:lsdException w:name="List Table 7 Colorful Accent 2" w:uiPriority="52"/>
-    <w:lsdException w:name="List Table 1 Light Accent 3" w:uiPriority="46"/>
-    <w:lsdException w:name="List Table 2 Accent 3" w:uiPriority="47"/>
-    <w:lsdException w:name="List Table 3 Accent 3" w:uiPriority="48"/>
-    <w:lsdException w:name="List Table 4 Accent 3" w:uiPriority="49"/>
-    <w:lsdException w:name="List Table 5 Dark Accent 3" w:uiPriority="50"/>
-    <w:lsdException w:name="List Table 6 Colorful Accent 3" w:uiPriority="51"/>
-    <w:lsdException w:name="List Table 7 Colorful Accent 3" w:uiPriority="52"/>
-    <w:lsdException w:name="List Table 1 Light Accent 4" w:uiPriority="46"/>
-    <w:lsdException w:name="List Table 2 Accent 4" w:uiPriority="47"/>
-    <w:lsdException w:name="List Table 3 Accent 4" w:uiPriority="48"/>
-    <w:lsdException w:name="List Table 4 Accent 4" w:uiPriority="49"/>
-    <w:lsdException w:name="List Table 5 Dark Accent 4" w:uiPriority="50"/>
-    <w:lsdException w:name="List Table 6 Colorful Accent 4" w:uiPriority="51"/>
-    <w:lsdException w:name="List Table 7 Colorful Accent 4" w:uiPriority="52"/>
-    <w:lsdException w:name="List Table 1 Light Accent 5" w:uiPriority="46"/>
-    <w:lsdException w:name="List Table 2 Accent 5" w:uiPriority="47"/>
-    <w:lsdException w:name="List Table 3 Accent 5" w:uiPriority="48"/>
-    <w:lsdException w:name="List Table 4 Accent 5" w:uiPriority="49"/>
-    <w:lsdException w:name="List Table 5 Dark Accent 5" w:uiPriority="50"/>
-    <w:lsdException w:name="List Table 6 Colorful Accent 5" w:uiPriority="51"/>
-    <w:lsdException w:name="List Table 7 Colorful Accent 5" w:uiPriority="52"/>
-    <w:lsdException w:name="List Table 1 Light Accent 6" w:uiPriority="46"/>
-    <w:lsdException w:name="List Table 2 Accent 6" w:uiPriority="47"/>
-    <w:lsdException w:name="List Table 3 Accent 6" w:uiPriority="48"/>
-    <w:lsdException w:name="List Table 4 Accent 6" w:uiPriority="49"/>
-    <w:lsdException w:name="List Table 5 Dark Accent 6" w:uiPriority="50"/>
-    <w:lsdException w:name="List Table 6 Colorful Accent 6" w:uiPriority="51"/>
-    <w:lsdException w:name="List Table 7 Colorful Accent 6" w:uiPriority="52"/>
-    <w:lsdException w:name="Mention" w:semiHidden="1" w:unhideWhenUsed="1"/>
-    <w:lsdException w:name="Smart Hyperlink" w:semiHidden="1" w:unhideWhenUsed="1"/>
-    <w:lsdException w:name="Hashtag" w:semiHidden="1" w:unhideWhenUsed="1"/>
-    <w:lsdException w:name="Unresolved Mention" w:semiHidden="1" w:unhideWhenUsed="1"/>
-    <w:lsdException w:name="Smart Link" w:semiHidden="1" w:unhideWhenUsed="1"/>
+  <w:latentStyles w:defLockedState="0" w:defUIPriority="99" w:defSemiHidden="1" w:defUnhideWhenUsed="1" w:defQFormat="0" w:count="267">
+    <w:lsdException w:name="Normal" w:semiHidden="0" w:uiPriority="0" w:unhideWhenUsed="0" w:qFormat="1"/>
+    <w:lsdException w:name="heading 1" w:semiHidden="0" w:uiPriority="9" w:unhideWhenUsed="0" w:qFormat="1"/>
+    <w:lsdException w:name="heading 2" w:uiPriority="9" w:qFormat="1"/>
+    <w:lsdException w:name="heading 3" w:uiPriority="9" w:qFormat="1"/>
+    <w:lsdException w:name="heading 4" w:uiPriority="9" w:qFormat="1"/>
+    <w:lsdException w:name="heading 5" w:uiPriority="9" w:qFormat="1"/>
+    <w:lsdException w:name="heading 6" w:uiPriority="9" w:qFormat="1"/>
+    <w:lsdException w:name="heading 7" w:uiPriority="9" w:qFormat="1"/>
+    <w:lsdException w:name="heading 8" w:uiPriority="9" w:qFormat="1"/>
+    <w:lsdException w:name="heading 9" w:uiPriority="9" w:qFormat="1"/>
+    <w:lsdException w:name="toc 1" w:uiPriority="39"/>
+    <w:lsdException w:name="toc 2" w:uiPriority="39"/>
+    <w:lsdException w:name="toc 3" w:uiPriority="39"/>
+    <w:lsdException w:name="toc 4" w:uiPriority="39"/>
+    <w:lsdException w:name="toc 5" w:uiPriority="39"/>
+    <w:lsdException w:name="toc 6" w:uiPriority="39"/>
+    <w:lsdException w:name="toc 7" w:uiPriority="39"/>
+    <w:lsdException w:name="toc 8" w:uiPriority="39"/>
+    <w:lsdException w:name="toc 9" w:uiPriority="39"/>
+    <w:lsdException w:name="caption" w:uiPriority="35" w:qFormat="1"/>
+    <w:lsdException w:name="Title" w:semiHidden="0" w:uiPriority="10" w:unhideWhenUsed="0" w:qFormat="1"/>
+    <w:lsdException w:name="Default Paragraph Font" w:uiPriority="1"/>
+    <w:lsdException w:name="Subtitle" w:semiHidden="0" w:uiPriority="11" w:unhideWhenUsed="0" w:qFormat="1"/>
+    <w:lsdException w:name="Strong" w:semiHidden="0" w:uiPriority="22" w:unhideWhenUsed="0" w:qFormat="1"/>
+    <w:lsdException w:name="Emphasis" w:semiHidden="0" w:uiPriority="20" w:unhideWhenUsed="0" w:qFormat="1"/>
+    <w:lsdException w:name="Normal (Web)" w:uiPriority="0"/>
+    <w:lsdException w:name="Table Grid" w:semiHidden="0" w:uiPriority="39" w:unhideWhenUsed="0"/>
+    <w:lsdException w:name="Placeholder Text" w:unhideWhenUsed="0"/>
+    <w:lsdException w:name="No Spacing" w:semiHidden="0" w:uiPriority="1" w:unhideWhenUsed="0" w:qFormat="1"/>
+    <w:lsdException w:name="Light Shading" w:semiHidden="0" w:uiPriority="60" w:unhideWhenUsed="0"/>
+    <w:lsdException w:name="Light List" w:semiHidden="0" w:uiPriority="61" w:unhideWhenUsed="0"/>
+    <w:lsdException w:name="Light Grid" w:semiHidden="0" w:uiPriority="62" w:unhideWhenUsed="0"/>
+    <w:lsdException w:name="Medium Shading 1" w:semiHidden="0" w:uiPriority="63" w:unhideWhenUsed="0"/>
+    <w:lsdException w:name="Medium Shading 2" w:semiHidden="0" w:uiPriority="64" w:unhideWhenUsed="0"/>
+    <w:lsdException w:name="Medium List 1" w:semiHidden="0" w:uiPriority="65" w:unhideWhenUsed="0"/>
+    <w:lsdException w:name="Medium List 2" w:semiHidden="0" w:uiPriority="66" w:unhideWhenUsed="0"/>
+    <w:lsdException w:name="Medium Grid 1" w:semiHidden="0" w:uiPriority="67" w:unhideWhenUsed="0"/>
+    <w:lsdException w:name="Medium Grid 2" w:semiHidden="0" w:uiPriority="68" w:unhideWhenUsed="0"/>
+    <w:lsdException w:name="Medium Grid 3" w:semiHidden="0" w:uiPriority="69" w:unhideWhenUsed="0"/>
+    <w:lsdException w:name="Dark List" w:semiHidden="0" w:uiPriority="70" w:unhideWhenUsed="0"/>
+    <w:lsdException w:name="Colorful Shading" w:semiHidden="0" w:uiPriority="71" w:unhideWhenUsed="0"/>
+    <w:lsdException w:name="Colorful List" w:semiHidden="0" w:uiPriority="72" w:unhideWhenUsed="0"/>
+    <w:lsdException w:name="Colorful Grid" w:semiHidden="0" w:uiPriority="73" w:unhideWhenUsed="0"/>
+    <w:lsdException w:name="Light Shading Accent 1" w:semiHidden="0" w:uiPriority="60" w:unhideWhenUsed="0"/>
+    <w:lsdException w:name="Light List Accent 1" w:semiHidden="0" w:uiPriority="61" w:unhideWhenUsed="0"/>
+    <w:lsdException w:name="Light Grid Accent 1" w:semiHidden="0" w:uiPriority="62" w:unhideWhenUsed="0"/>
+    <w:lsdException w:name="Medium Shading 1 Accent 1" w:semiHidden="0" w:uiPriority="63" w:unhideWhenUsed="0"/>
+    <w:lsdException w:name="Medium Shading 2 Accent 1" w:semiHidden="0" w:uiPriority="64" w:unhideWhenUsed="0"/>
+    <w:lsdException w:name="Medium List 1 Accent 1" w:semiHidden="0" w:uiPriority="65" w:unhideWhenUsed="0"/>
+    <w:lsdException w:name="Revision" w:unhideWhenUsed="0"/>
+    <w:lsdException w:name="List Paragraph" w:semiHidden="0" w:uiPriority="34" w:unhideWhenUsed="0" w:qFormat="1"/>
+    <w:lsdException w:name="Quote" w:semiHidden="0" w:uiPriority="29" w:unhideWhenUsed="0" w:qFormat="1"/>
+    <w:lsdException w:name="Intense Quote" w:semiHidden="0" w:uiPriority="30" w:unhideWhenUsed="0" w:qFormat="1"/>
+    <w:lsdException w:name="Medium List 2 Accent 1" w:semiHidden="0" w:uiPriority="66" w:unhideWhenUsed="0"/>
+    <w:lsdException w:name="Medium Grid 1 Accent 1" w:semiHidden="0" w:uiPriority="67" w:unhideWhenUsed="0"/>
+    <w:lsdException w:name="Medium Grid 2 Accent 1" w:semiHidden="0" w:uiPriority="68" w:unhideWhenUsed="0"/>
+    <w:lsdException w:name="Medium Grid 3 Accent 1" w:semiHidden="0" w:uiPriority="69" w:unhideWhenUsed="0"/>
+    <w:lsdException w:name="Dark List Accent 1" w:semiHidden="0" w:uiPriority="70" w:unhideWhenUsed="0"/>
+    <w:lsdException w:name="Colorful Shading Accent 1" w:semiHidden="0" w:uiPriority="71" w:unhideWhenUsed="0"/>
+    <w:lsdException w:name="Colorful List Accent 1" w:semiHidden="0" w:uiPriority="72" w:unhideWhenUsed="0"/>
+    <w:lsdException w:name="Colorful Grid Accent 1" w:semiHidden="0" w:uiPriority="73" w:unhideWhenUsed="0"/>
+    <w:lsdException w:name="Light Shading Accent 2" w:semiHidden="0" w:uiPriority="60" w:unhideWhenUsed="0"/>
+    <w:lsdException w:name="Light List Accent 2" w:semiHidden="0" w:uiPriority="61" w:unhideWhenUsed="0"/>
+    <w:lsdException w:name="Light Grid Accent 2" w:semiHidden="0" w:uiPriority="62" w:unhideWhenUsed="0"/>
+    <w:lsdException w:name="Medium Shading 1 Accent 2" w:semiHidden="0" w:uiPriority="63" w:unhideWhenUsed="0"/>
+    <w:lsdException w:name="Medium Shading 2 Accent 2" w:semiHidden="0" w:uiPriority="64" w:unhideWhenUsed="0"/>
+    <w:lsdException w:name="Medium List 1 Accent 2" w:semiHidden="0" w:uiPriority="65" w:unhideWhenUsed="0"/>
+    <w:lsdException w:name="Medium List 2 Accent 2" w:semiHidden="0" w:uiPriority="66" w:unhideWhenUsed="0"/>
+    <w:lsdException w:name="Medium Grid 1 Accent 2" w:semiHidden="0" w:uiPriority="67" w:unhideWhenUsed="0"/>
+    <w:lsdException w:name="Medium Grid 2 Accent 2" w:semiHidden="0" w:uiPriority="68" w:unhideWhenUsed="0"/>
+    <w:lsdException w:name="Medium Grid 3 Accent 2" w:semiHidden="0" w:uiPriority="69" w:unhideWhenUsed="0"/>
+    <w:lsdException w:name="Dark List Accent 2" w:semiHidden="0" w:uiPriority="70" w:unhideWhenUsed="0"/>
+    <w:lsdException w:name="Colorful Shading Accent 2" w:semiHidden="0" w:uiPriority="71" w:unhideWhenUsed="0"/>
+    <w:lsdException w:name="Colorful List Accent 2" w:semiHidden="0" w:uiPriority="72" w:unhideWhenUsed="0"/>
+    <w:lsdException w:name="Colorful Grid Accent 2" w:semiHidden="0" w:uiPriority="73" w:unhideWhenUsed="0"/>
+    <w:lsdException w:name="Light Shading Accent 3" w:semiHidden="0" w:uiPriority="60" w:unhideWhenUsed="0"/>
+    <w:lsdException w:name="Light List Accent 3" w:semiHidden="0" w:uiPriority="61" w:unhideWhenUsed="0"/>
+    <w:lsdException w:name="Light Grid Accent 3" w:semiHidden="0" w:uiPriority="62" w:unhideWhenUsed="0"/>
+    <w:lsdException w:name="Medium Shading 1 Accent 3" w:semiHidden="0" w:uiPriority="63" w:unhideWhenUsed="0"/>
+    <w:lsdException w:name="Medium Shading 2 Accent 3" w:semiHidden="0" w:uiPriority="64" w:unhideWhenUsed="0"/>
+    <w:lsdException w:name="Medium List 1 Accent 3" w:semiHidden="0" w:uiPriority="65" w:unhideWhenUsed="0"/>
+    <w:lsdException w:name="Medium List 2 Accent 3" w:semiHidden="0" w:uiPriority="66" w:unhideWhenUsed="0"/>
+    <w:lsdException w:name="Medium Grid 1 Accent 3" w:semiHidden="0" w:uiPriority="67" w:unhideWhenUsed="0"/>
+    <w:lsdException w:name="Medium Grid 2 Accent 3" w:semiHidden="0" w:uiPriority="68" w:unhideWhenUsed="0"/>
+    <w:lsdException w:name="Medium Grid 3 Accent 3" w:semiHidden="0" w:uiPriority="69" w:unhideWhenUsed="0"/>
+    <w:lsdException w:name="Dark List Accent 3" w:semiHidden="0" w:uiPriority="70" w:unhideWhenUsed="0"/>
+    <w:lsdException w:name="Colorful Shading Accent 3" w:semiHidden="0" w:uiPriority="71" w:unhideWhenUsed="0"/>
+    <w:lsdException w:name="Colorful List Accent 3" w:semiHidden="0" w:uiPriority="72" w:unhideWhenUsed="0"/>
+    <w:lsdException w:name="Colorful Grid Accent 3" w:semiHidden="0" w:uiPriority="73" w:unhideWhenUsed="0"/>
+    <w:lsdException w:name="Light Shading Accent 4" w:semiHidden="0" w:uiPriority="60" w:unhideWhenUsed="0"/>
+    <w:lsdException w:name="Light List Accent 4" w:semiHidden="0" w:uiPriority="61" w:unhideWhenUsed="0"/>
+    <w:lsdException w:name="Light Grid Accent 4" w:semiHidden="0" w:uiPriority="62" w:unhideWhenUsed="0"/>
+    <w:lsdException w:name="Medium Shading 1 Accent 4" w:semiHidden="0" w:uiPriority="63" w:unhideWhenUsed="0"/>
+    <w:lsdException w:name="Medium Shading 2 Accent 4" w:semiHidden="0" w:uiPriority="64" w:unhideWhenUsed="0"/>
+    <w:lsdException w:name="Medium List 1 Accent 4" w:semiHidden="0" w:uiPriority="65" w:unhideWhenUsed="0"/>
+    <w:lsdException w:name="Medium List 2 Accent 4" w:semiHidden="0" w:uiPriority="66" w:unhideWhenUsed="0"/>
+    <w:lsdException w:name="Medium Grid 1 Accent 4" w:semiHidden="0" w:uiPriority="67" w:unhideWhenUsed="0"/>
+    <w:lsdException w:name="Medium Grid 2 Accent 4" w:semiHidden="0" w:uiPriority="68" w:unhideWhenUsed="0"/>
+    <w:lsdException w:name="Medium Grid 3 Accent 4" w:semiHidden="0" w:uiPriority="69" w:unhideWhenUsed="0"/>
+    <w:lsdException w:name="Dark List Accent 4" w:semiHidden="0" w:uiPriority="70" w:unhideWhenUsed="0"/>
+    <w:lsdException w:name="Colorful Shading Accent 4" w:semiHidden="0" w:uiPriority="71" w:unhideWhenUsed="0"/>
+    <w:lsdException w:name="Colorful List Accent 4" w:semiHidden="0" w:uiPriority="72" w:unhideWhenUsed="0"/>
+    <w:lsdException w:name="Colorful Grid Accent 4" w:semiHidden="0" w:uiPriority="73" w:unhideWhenUsed="0"/>
+    <w:lsdException w:name="Light Shading Accent 5" w:semiHidden="0" w:uiPriority="60" w:unhideWhenUsed="0"/>
+    <w:lsdException w:name="Light List Accent 5" w:semiHidden="0" w:uiPriority="61" w:unhideWhenUsed="0"/>
+    <w:lsdException w:name="Light Grid Accent 5" w:semiHidden="0" w:uiPriority="62" w:unhideWhenUsed="0"/>
+    <w:lsdException w:name="Medium Shading 1 Accent 5" w:semiHidden="0" w:uiPriority="63" w:unhideWhenUsed="0"/>
+    <w:lsdException w:name="Medium Shading 2 Accent 5" w:semiHidden="0" w:uiPriority="64" w:unhideWhenUsed="0"/>
+    <w:lsdException w:name="Medium List 1 Accent 5" w:semiHidden="0" w:uiPriority="65" w:unhideWhenUsed="0"/>
+    <w:lsdException w:name="Medium List 2 Accent 5" w:semiHidden="0" w:uiPriority="66" w:unhideWhenUsed="0"/>
+    <w:lsdException w:name="Medium Grid 1 Accent 5" w:semiHidden="0" w:uiPriority="67" w:unhideWhenUsed="0"/>
+    <w:lsdException w:name="Medium Grid 2 Accent 5" w:semiHidden="0" w:uiPriority="68" w:unhideWhenUsed="0"/>
+    <w:lsdException w:name="Medium Grid 3 Accent 5" w:semiHidden="0" w:uiPriority="69" w:unhideWhenUsed="0"/>
+    <w:lsdException w:name="Dark List Accent 5" w:semiHidden="0" w:uiPriority="70" w:unhideWhenUsed="0"/>
+    <w:lsdException w:name="Colorful Shading Accent 5" w:semiHidden="0" w:uiPriority="71" w:unhideWhenUsed="0"/>
+    <w:lsdException w:name="Colorful List Accent 5" w:semiHidden="0" w:uiPriority="72" w:unhideWhenUsed="0"/>
+    <w:lsdException w:name="Colorful Grid Accent 5" w:semiHidden="0" w:uiPriority="73" w:unhideWhenUsed="0"/>
+    <w:lsdException w:name="Light Shading Accent 6" w:semiHidden="0" w:uiPriority="60" w:unhideWhenUsed="0"/>
+    <w:lsdException w:name="Light List Accent 6" w:semiHidden="0" w:uiPriority="61" w:unhideWhenUsed="0"/>
+    <w:lsdException w:name="Light Grid Accent 6" w:semiHidden="0" w:uiPriority="62" w:unhideWhenUsed="0"/>
+    <w:lsdException w:name="Medium Shading 1 Accent 6" w:semiHidden="0" w:uiPriority="63" w:unhideWhenUsed="0"/>
+    <w:lsdException w:name="Medium Shading 2 Accent 6" w:semiHidden="0" w:uiPriority="64" w:unhideWhenUsed="0"/>
+    <w:lsdException w:name="Medium List 1 Accent 6" w:semiHidden="0" w:uiPriority="65" w:unhideWhenUsed="0"/>
+    <w:lsdException w:name="Medium List 2 Accent 6" w:semiHidden="0" w:uiPriority="66" w:unhideWhenUsed="0"/>
+    <w:lsdException w:name="Medium Grid 1 Accent 6" w:semiHidden="0" w:uiPriority="67" w:unhideWhenUsed="0"/>
+    <w:lsdException w:name="Medium Grid 2 Accent 6" w:semiHidden="0" w:uiPriority="68" w:unhideWhenUsed="0"/>
+    <w:lsdException w:name="Medium Grid 3 Accent 6" w:semiHidden="0" w:uiPriority="69" w:unhideWhenUsed="0"/>
+    <w:lsdException w:name="Dark List Accent 6" w:semiHidden="0" w:uiPriority="70" w:unhideWhenUsed="0"/>
+    <w:lsdException w:name="Colorful Shading Accent 6" w:semiHidden="0" w:uiPriority="71" w:unhideWhenUsed="0"/>
+    <w:lsdException w:name="Colorful List Accent 6" w:semiHidden="0" w:uiPriority="72" w:unhideWhenUsed="0"/>
+    <w:lsdException w:name="Colorful Grid Accent 6" w:semiHidden="0" w:uiPriority="73" w:unhideWhenUsed="0"/>
+    <w:lsdException w:name="Subtle Emphasis" w:semiHidden="0" w:uiPriority="19" w:unhideWhenUsed="0" w:qFormat="1"/>
+    <w:lsdException w:name="Intense Emphasis" w:semiHidden="0" w:uiPriority="21" w:unhideWhenUsed="0" w:qFormat="1"/>
+    <w:lsdException w:name="Subtle Reference" w:semiHidden="0" w:uiPriority="31" w:unhideWhenUsed="0" w:qFormat="1"/>
+    <w:lsdException w:name="Intense Reference" w:semiHidden="0" w:uiPriority="32" w:unhideWhenUsed="0" w:qFormat="1"/>
+    <w:lsdException w:name="Book Title" w:semiHidden="0" w:uiPriority="33" w:unhideWhenUsed="0" w:qFormat="1"/>
+    <w:lsdException w:name="Bibliography" w:uiPriority="37"/>
+    <w:lsdException w:name="TOC Heading" w:uiPriority="39" w:qFormat="1"/>
   </w:latentStyles>
   <w:style w:type="paragraph" w:default="1" w:styleId="a">
     <w:name w:val="Normal"/>
@@ -7519,6 +9220,7 @@
     <w:uiPriority w:val="99"/>
     <w:semiHidden/>
     <w:unhideWhenUsed/>
+    <w:qFormat/>
     <w:tblPr>
       <w:tblInd w:w="0" w:type="dxa"/>
       <w:tblCellMar>
@@ -7585,6 +9287,36 @@
       <w:lang w:eastAsia="ru-RU"/>
     </w:rPr>
   </w:style>
+  <w:style w:type="paragraph" w:styleId="a5">
+    <w:name w:val="Balloon Text"/>
+    <w:basedOn w:val="a"/>
+    <w:link w:val="a6"/>
+    <w:uiPriority w:val="99"/>
+    <w:semiHidden/>
+    <w:unhideWhenUsed/>
+    <w:rsid w:val="006E3765"/>
+    <w:pPr>
+      <w:spacing w:after="0" w:line="240" w:lineRule="auto"/>
+    </w:pPr>
+    <w:rPr>
+      <w:rFonts w:ascii="Tahoma" w:hAnsi="Tahoma" w:cs="Tahoma"/>
+      <w:sz w:val="16"/>
+      <w:szCs w:val="16"/>
+    </w:rPr>
+  </w:style>
+  <w:style w:type="character" w:customStyle="1" w:styleId="a6">
+    <w:name w:val="Текст выноски Знак"/>
+    <w:basedOn w:val="a0"/>
+    <w:link w:val="a5"/>
+    <w:uiPriority w:val="99"/>
+    <w:semiHidden/>
+    <w:rsid w:val="006E3765"/>
+    <w:rPr>
+      <w:rFonts w:ascii="Tahoma" w:hAnsi="Tahoma" w:cs="Tahoma"/>
+      <w:sz w:val="16"/>
+      <w:szCs w:val="16"/>
+    </w:rPr>
+  </w:style>
 </w:styles>
 </file>
 
@@ -7631,7 +9363,7 @@
     </a:clrScheme>
     <a:fontScheme name="Стандартная">
       <a:majorFont>
-        <a:latin typeface="Calibri Light" panose="020F0302020204030204"/>
+        <a:latin typeface="Calibri Light"/>
         <a:ea typeface=""/>
         <a:cs typeface=""/>
         <a:font script="Jpan" typeface="游ゴシック Light"/>
@@ -7683,7 +9415,7 @@
         <a:font script="Tfng" typeface="Ebrima"/>
       </a:majorFont>
       <a:minorFont>
-        <a:latin typeface="Calibri" panose="020F0502020204030204"/>
+        <a:latin typeface="Calibri"/>
         <a:ea typeface=""/>
         <a:cs typeface=""/>
         <a:font script="Jpan" typeface="游明朝"/>
@@ -7877,7 +9609,7 @@
   <a:extraClrSchemeLst/>
   <a:extLst>
     <a:ext uri="{05A4C25C-085E-4340-85A3-A5531E510DB2}">
-      <thm15:themeFamily xmlns:thm15="http://schemas.microsoft.com/office/thememl/2012/main" name="Office Theme" id="{62F939B6-93AF-4DB8-9C6B-D6C7DFDC589F}" vid="{4A3C46E8-61CC-4603-A589-7422A47A8E4A}"/>
+      <thm15:themeFamily xmlns:thm15="http://schemas.microsoft.com/office/thememl/2012/main" xmlns="" name="Office Theme" id="{62F939B6-93AF-4DB8-9C6B-D6C7DFDC589F}" vid="{4A3C46E8-61CC-4603-A589-7422A47A8E4A}"/>
     </a:ext>
   </a:extLst>
 </a:theme>

</xml_diff>